<commit_message>
fix: rotations issue with parent links; refactor: removed colorSwap and used = instead
</commit_message>
<xml_diff>
--- a/Красно-Черное-Дерево.docx
+++ b/Красно-Черное-Дерево.docx
@@ -311,16 +311,11 @@
         <w:rPr>
           <w:b/>
           <w:bCs/>
+          <w:noProof/>
           <w:sz w:val="32"/>
           <w:szCs w:val="32"/>
-          <w:lang w:eastAsia="ru-RU"/>
-        </w:rPr>
-        <w:sectPr>
-          <w:pgSz w:w="11906" w:h="16838"/>
-          <w:pgMar w:top="720" w:right="720" w:bottom="720" w:left="720" w:header="708" w:footer="708" w:gutter="0"/>
-          <w:cols w:space="708"/>
-          <w:docGrid w:linePitch="360"/>
-        </w:sectPr>
+          <w:lang w:val="en-US"/>
+        </w:rPr>
       </w:pPr>
       <w:r>
         <w:rPr>
@@ -331,7 +326,7 @@
           <w:lang w:eastAsia="ru-RU"/>
         </w:rPr>
         <w:lastRenderedPageBreak/>
-        <w:t>Сложность</w:t>
+        <w:t>Таблица сложности</w:t>
       </w:r>
       <w:r>
         <w:rPr>
@@ -343,20 +338,466 @@
         </w:rPr>
         <w:t>:</w:t>
       </w:r>
-      <w:r>
-        <w:rPr>
-          <w:b/>
-          <w:bCs/>
+    </w:p>
+    <w:tbl>
+      <w:tblPr>
+        <w:tblStyle w:val="-4"/>
+        <w:tblpPr w:leftFromText="180" w:rightFromText="180" w:vertAnchor="text" w:horzAnchor="margin" w:tblpY="44"/>
+        <w:tblW w:w="0" w:type="auto"/>
+        <w:tblLook w:val="04A0" w:firstRow="1" w:lastRow="0" w:firstColumn="1" w:lastColumn="0" w:noHBand="0" w:noVBand="1"/>
+      </w:tblPr>
+      <w:tblGrid>
+        <w:gridCol w:w="1697"/>
+        <w:gridCol w:w="4342"/>
+        <w:gridCol w:w="2176"/>
+        <w:gridCol w:w="2241"/>
+      </w:tblGrid>
+      <w:tr>
+        <w:trPr>
+          <w:cnfStyle w:val="100000000000" w:firstRow="1" w:lastRow="0" w:firstColumn="0" w:lastColumn="0" w:oddVBand="0" w:evenVBand="0" w:oddHBand="0" w:evenHBand="0" w:firstRowFirstColumn="0" w:firstRowLastColumn="0" w:lastRowFirstColumn="0" w:lastRowLastColumn="0"/>
+        </w:trPr>
+        <w:tc>
+          <w:tcPr>
+            <w:cnfStyle w:val="001000000000" w:firstRow="0" w:lastRow="0" w:firstColumn="1" w:lastColumn="0" w:oddVBand="0" w:evenVBand="0" w:oddHBand="0" w:evenHBand="0" w:firstRowFirstColumn="0" w:firstRowLastColumn="0" w:lastRowFirstColumn="0" w:lastRowLastColumn="0"/>
+            <w:tcW w:w="0" w:type="auto"/>
+            <w:hideMark/>
+          </w:tcPr>
+          <w:p>
+            <w:pPr>
+              <w:pStyle w:val="base"/>
+            </w:pPr>
+            <w:r>
+              <w:t>Operation</w:t>
+            </w:r>
+          </w:p>
+        </w:tc>
+        <w:tc>
+          <w:tcPr>
+            <w:tcW w:w="0" w:type="auto"/>
+            <w:hideMark/>
+          </w:tcPr>
+          <w:p>
+            <w:pPr>
+              <w:pStyle w:val="base"/>
+              <w:cnfStyle w:val="100000000000" w:firstRow="1" w:lastRow="0" w:firstColumn="0" w:lastColumn="0" w:oddVBand="0" w:evenVBand="0" w:oddHBand="0" w:evenHBand="0" w:firstRowFirstColumn="0" w:firstRowLastColumn="0" w:lastRowFirstColumn="0" w:lastRowLastColumn="0"/>
+            </w:pPr>
+            <w:r>
+              <w:t>Description</w:t>
+            </w:r>
+          </w:p>
+        </w:tc>
+        <w:tc>
+          <w:tcPr>
+            <w:tcW w:w="0" w:type="auto"/>
+            <w:hideMark/>
+          </w:tcPr>
+          <w:p>
+            <w:pPr>
+              <w:pStyle w:val="base"/>
+              <w:cnfStyle w:val="100000000000" w:firstRow="1" w:lastRow="0" w:firstColumn="0" w:lastColumn="0" w:oddVBand="0" w:evenVBand="0" w:oddHBand="0" w:evenHBand="0" w:firstRowFirstColumn="0" w:firstRowLastColumn="0" w:lastRowFirstColumn="0" w:lastRowLastColumn="0"/>
+            </w:pPr>
+            <w:r>
+              <w:t>Time Complexity</w:t>
+            </w:r>
+          </w:p>
+        </w:tc>
+        <w:tc>
+          <w:tcPr>
+            <w:tcW w:w="0" w:type="auto"/>
+            <w:hideMark/>
+          </w:tcPr>
+          <w:p>
+            <w:pPr>
+              <w:pStyle w:val="base"/>
+              <w:cnfStyle w:val="100000000000" w:firstRow="1" w:lastRow="0" w:firstColumn="0" w:lastColumn="0" w:oddVBand="0" w:evenVBand="0" w:oddHBand="0" w:evenHBand="0" w:firstRowFirstColumn="0" w:firstRowLastColumn="0" w:lastRowFirstColumn="0" w:lastRowLastColumn="0"/>
+            </w:pPr>
+            <w:r>
+              <w:t>Space Complexity</w:t>
+            </w:r>
+          </w:p>
+        </w:tc>
+      </w:tr>
+      <w:tr>
+        <w:trPr>
+          <w:cnfStyle w:val="000000100000" w:firstRow="0" w:lastRow="0" w:firstColumn="0" w:lastColumn="0" w:oddVBand="0" w:evenVBand="0" w:oddHBand="1" w:evenHBand="0" w:firstRowFirstColumn="0" w:firstRowLastColumn="0" w:lastRowFirstColumn="0" w:lastRowLastColumn="0"/>
+        </w:trPr>
+        <w:tc>
+          <w:tcPr>
+            <w:cnfStyle w:val="001000000000" w:firstRow="0" w:lastRow="0" w:firstColumn="1" w:lastColumn="0" w:oddVBand="0" w:evenVBand="0" w:oddHBand="0" w:evenHBand="0" w:firstRowFirstColumn="0" w:firstRowLastColumn="0" w:lastRowFirstColumn="0" w:lastRowLastColumn="0"/>
+            <w:tcW w:w="0" w:type="auto"/>
+            <w:hideMark/>
+          </w:tcPr>
+          <w:p>
+            <w:pPr>
+              <w:pStyle w:val="base"/>
+            </w:pPr>
+            <w:r>
+              <w:t>Insert</w:t>
+            </w:r>
+          </w:p>
+        </w:tc>
+        <w:tc>
+          <w:tcPr>
+            <w:tcW w:w="0" w:type="auto"/>
+            <w:hideMark/>
+          </w:tcPr>
+          <w:p>
+            <w:pPr>
+              <w:pStyle w:val="base"/>
+              <w:cnfStyle w:val="000000100000" w:firstRow="0" w:lastRow="0" w:firstColumn="0" w:lastColumn="0" w:oddVBand="0" w:evenVBand="0" w:oddHBand="1" w:evenHBand="0" w:firstRowFirstColumn="0" w:firstRowLastColumn="0" w:lastRowFirstColumn="0" w:lastRowLastColumn="0"/>
+            </w:pPr>
+            <w:r>
+              <w:t>Inserts a new element into the tree.</w:t>
+            </w:r>
+          </w:p>
+        </w:tc>
+        <w:tc>
+          <w:tcPr>
+            <w:tcW w:w="0" w:type="auto"/>
+            <w:hideMark/>
+          </w:tcPr>
+          <w:p>
+            <w:pPr>
+              <w:pStyle w:val="base"/>
+              <w:cnfStyle w:val="000000100000" w:firstRow="0" w:lastRow="0" w:firstColumn="0" w:lastColumn="0" w:oddVBand="0" w:evenVBand="0" w:oddHBand="1" w:evenHBand="0" w:firstRowFirstColumn="0" w:firstRowLastColumn="0" w:lastRowFirstColumn="0" w:lastRowLastColumn="0"/>
+            </w:pPr>
+            <w:r>
+              <w:t>O(log n)</w:t>
+            </w:r>
+          </w:p>
+        </w:tc>
+        <w:tc>
+          <w:tcPr>
+            <w:tcW w:w="0" w:type="auto"/>
+            <w:hideMark/>
+          </w:tcPr>
+          <w:p>
+            <w:pPr>
+              <w:pStyle w:val="base"/>
+              <w:cnfStyle w:val="000000100000" w:firstRow="0" w:lastRow="0" w:firstColumn="0" w:lastColumn="0" w:oddVBand="0" w:evenVBand="0" w:oddHBand="1" w:evenHBand="0" w:firstRowFirstColumn="0" w:firstRowLastColumn="0" w:lastRowFirstColumn="0" w:lastRowLastColumn="0"/>
+            </w:pPr>
+            <w:r>
+              <w:t>O(1)</w:t>
+            </w:r>
+          </w:p>
+        </w:tc>
+      </w:tr>
+      <w:tr>
+        <w:tc>
+          <w:tcPr>
+            <w:cnfStyle w:val="001000000000" w:firstRow="0" w:lastRow="0" w:firstColumn="1" w:lastColumn="0" w:oddVBand="0" w:evenVBand="0" w:oddHBand="0" w:evenHBand="0" w:firstRowFirstColumn="0" w:firstRowLastColumn="0" w:lastRowFirstColumn="0" w:lastRowLastColumn="0"/>
+            <w:tcW w:w="0" w:type="auto"/>
+            <w:hideMark/>
+          </w:tcPr>
+          <w:p>
+            <w:pPr>
+              <w:pStyle w:val="base"/>
+            </w:pPr>
+            <w:r>
+              <w:t>Delete node</w:t>
+            </w:r>
+          </w:p>
+        </w:tc>
+        <w:tc>
+          <w:tcPr>
+            <w:tcW w:w="0" w:type="auto"/>
+            <w:hideMark/>
+          </w:tcPr>
+          <w:p>
+            <w:pPr>
+              <w:pStyle w:val="base"/>
+              <w:cnfStyle w:val="000000000000" w:firstRow="0" w:lastRow="0" w:firstColumn="0" w:lastColumn="0" w:oddVBand="0" w:evenVBand="0" w:oddHBand="0" w:evenHBand="0" w:firstRowFirstColumn="0" w:firstRowLastColumn="0" w:lastRowFirstColumn="0" w:lastRowLastColumn="0"/>
+            </w:pPr>
+            <w:r>
+              <w:t>Removes an element from the tree.</w:t>
+            </w:r>
+          </w:p>
+        </w:tc>
+        <w:tc>
+          <w:tcPr>
+            <w:tcW w:w="0" w:type="auto"/>
+            <w:hideMark/>
+          </w:tcPr>
+          <w:p>
+            <w:pPr>
+              <w:pStyle w:val="base"/>
+              <w:cnfStyle w:val="000000000000" w:firstRow="0" w:lastRow="0" w:firstColumn="0" w:lastColumn="0" w:oddVBand="0" w:evenVBand="0" w:oddHBand="0" w:evenHBand="0" w:firstRowFirstColumn="0" w:firstRowLastColumn="0" w:lastRowFirstColumn="0" w:lastRowLastColumn="0"/>
+            </w:pPr>
+            <w:r>
+              <w:t>O(log n)</w:t>
+            </w:r>
+          </w:p>
+        </w:tc>
+        <w:tc>
+          <w:tcPr>
+            <w:tcW w:w="0" w:type="auto"/>
+            <w:hideMark/>
+          </w:tcPr>
+          <w:p>
+            <w:pPr>
+              <w:pStyle w:val="base"/>
+              <w:cnfStyle w:val="000000000000" w:firstRow="0" w:lastRow="0" w:firstColumn="0" w:lastColumn="0" w:oddVBand="0" w:evenVBand="0" w:oddHBand="0" w:evenHBand="0" w:firstRowFirstColumn="0" w:firstRowLastColumn="0" w:lastRowFirstColumn="0" w:lastRowLastColumn="0"/>
+            </w:pPr>
+            <w:r>
+              <w:t>O(1)</w:t>
+            </w:r>
+          </w:p>
+        </w:tc>
+      </w:tr>
+      <w:tr>
+        <w:trPr>
+          <w:cnfStyle w:val="000000100000" w:firstRow="0" w:lastRow="0" w:firstColumn="0" w:lastColumn="0" w:oddVBand="0" w:evenVBand="0" w:oddHBand="1" w:evenHBand="0" w:firstRowFirstColumn="0" w:firstRowLastColumn="0" w:lastRowFirstColumn="0" w:lastRowLastColumn="0"/>
+        </w:trPr>
+        <w:tc>
+          <w:tcPr>
+            <w:cnfStyle w:val="001000000000" w:firstRow="0" w:lastRow="0" w:firstColumn="1" w:lastColumn="0" w:oddVBand="0" w:evenVBand="0" w:oddHBand="0" w:evenHBand="0" w:firstRowFirstColumn="0" w:firstRowLastColumn="0" w:lastRowFirstColumn="0" w:lastRowLastColumn="0"/>
+            <w:tcW w:w="0" w:type="auto"/>
+            <w:hideMark/>
+          </w:tcPr>
+          <w:p>
+            <w:pPr>
+              <w:pStyle w:val="base"/>
+            </w:pPr>
+            <w:r>
+              <w:t>Search</w:t>
+            </w:r>
+          </w:p>
+        </w:tc>
+        <w:tc>
+          <w:tcPr>
+            <w:tcW w:w="0" w:type="auto"/>
+            <w:hideMark/>
+          </w:tcPr>
+          <w:p>
+            <w:pPr>
+              <w:pStyle w:val="base"/>
+              <w:cnfStyle w:val="000000100000" w:firstRow="0" w:lastRow="0" w:firstColumn="0" w:lastColumn="0" w:oddVBand="0" w:evenVBand="0" w:oddHBand="1" w:evenHBand="0" w:firstRowFirstColumn="0" w:firstRowLastColumn="0" w:lastRowFirstColumn="0" w:lastRowLastColumn="0"/>
+            </w:pPr>
+            <w:r>
+              <w:t>Searches for an element in the tree.</w:t>
+            </w:r>
+          </w:p>
+        </w:tc>
+        <w:tc>
+          <w:tcPr>
+            <w:tcW w:w="0" w:type="auto"/>
+            <w:hideMark/>
+          </w:tcPr>
+          <w:p>
+            <w:pPr>
+              <w:pStyle w:val="base"/>
+              <w:cnfStyle w:val="000000100000" w:firstRow="0" w:lastRow="0" w:firstColumn="0" w:lastColumn="0" w:oddVBand="0" w:evenVBand="0" w:oddHBand="1" w:evenHBand="0" w:firstRowFirstColumn="0" w:firstRowLastColumn="0" w:lastRowFirstColumn="0" w:lastRowLastColumn="0"/>
+            </w:pPr>
+            <w:r>
+              <w:t>O(log n)</w:t>
+            </w:r>
+          </w:p>
+        </w:tc>
+        <w:tc>
+          <w:tcPr>
+            <w:tcW w:w="0" w:type="auto"/>
+            <w:hideMark/>
+          </w:tcPr>
+          <w:p>
+            <w:pPr>
+              <w:pStyle w:val="base"/>
+              <w:cnfStyle w:val="000000100000" w:firstRow="0" w:lastRow="0" w:firstColumn="0" w:lastColumn="0" w:oddVBand="0" w:evenVBand="0" w:oddHBand="1" w:evenHBand="0" w:firstRowFirstColumn="0" w:firstRowLastColumn="0" w:lastRowFirstColumn="0" w:lastRowLastColumn="0"/>
+            </w:pPr>
+            <w:r>
+              <w:t>O(1)</w:t>
+            </w:r>
+          </w:p>
+        </w:tc>
+      </w:tr>
+      <w:tr>
+        <w:tc>
+          <w:tcPr>
+            <w:cnfStyle w:val="001000000000" w:firstRow="0" w:lastRow="0" w:firstColumn="1" w:lastColumn="0" w:oddVBand="0" w:evenVBand="0" w:oddHBand="0" w:evenHBand="0" w:firstRowFirstColumn="0" w:firstRowLastColumn="0" w:lastRowFirstColumn="0" w:lastRowLastColumn="0"/>
+            <w:tcW w:w="0" w:type="auto"/>
+            <w:hideMark/>
+          </w:tcPr>
+          <w:p>
+            <w:pPr>
+              <w:pStyle w:val="base"/>
+            </w:pPr>
+            <w:r>
+              <w:t>Left Rotate</w:t>
+            </w:r>
+          </w:p>
+        </w:tc>
+        <w:tc>
+          <w:tcPr>
+            <w:tcW w:w="0" w:type="auto"/>
+            <w:hideMark/>
+          </w:tcPr>
+          <w:p>
+            <w:pPr>
+              <w:pStyle w:val="base"/>
+              <w:cnfStyle w:val="000000000000" w:firstRow="0" w:lastRow="0" w:firstColumn="0" w:lastColumn="0" w:oddVBand="0" w:evenVBand="0" w:oddHBand="0" w:evenHBand="0" w:firstRowFirstColumn="0" w:firstRowLastColumn="0" w:lastRowFirstColumn="0" w:lastRowLastColumn="0"/>
+            </w:pPr>
+            <w:r>
+              <w:t>Performs a left rotation on a given node.</w:t>
+            </w:r>
+          </w:p>
+        </w:tc>
+        <w:tc>
+          <w:tcPr>
+            <w:tcW w:w="0" w:type="auto"/>
+            <w:hideMark/>
+          </w:tcPr>
+          <w:p>
+            <w:pPr>
+              <w:pStyle w:val="base"/>
+              <w:cnfStyle w:val="000000000000" w:firstRow="0" w:lastRow="0" w:firstColumn="0" w:lastColumn="0" w:oddVBand="0" w:evenVBand="0" w:oddHBand="0" w:evenHBand="0" w:firstRowFirstColumn="0" w:firstRowLastColumn="0" w:lastRowFirstColumn="0" w:lastRowLastColumn="0"/>
+            </w:pPr>
+            <w:r>
+              <w:t>O(1)</w:t>
+            </w:r>
+          </w:p>
+        </w:tc>
+        <w:tc>
+          <w:tcPr>
+            <w:tcW w:w="0" w:type="auto"/>
+            <w:hideMark/>
+          </w:tcPr>
+          <w:p>
+            <w:pPr>
+              <w:pStyle w:val="base"/>
+              <w:cnfStyle w:val="000000000000" w:firstRow="0" w:lastRow="0" w:firstColumn="0" w:lastColumn="0" w:oddVBand="0" w:evenVBand="0" w:oddHBand="0" w:evenHBand="0" w:firstRowFirstColumn="0" w:firstRowLastColumn="0" w:lastRowFirstColumn="0" w:lastRowLastColumn="0"/>
+            </w:pPr>
+            <w:r>
+              <w:t>O(1)</w:t>
+            </w:r>
+          </w:p>
+        </w:tc>
+      </w:tr>
+      <w:tr>
+        <w:trPr>
+          <w:cnfStyle w:val="000000100000" w:firstRow="0" w:lastRow="0" w:firstColumn="0" w:lastColumn="0" w:oddVBand="0" w:evenVBand="0" w:oddHBand="1" w:evenHBand="0" w:firstRowFirstColumn="0" w:firstRowLastColumn="0" w:lastRowFirstColumn="0" w:lastRowLastColumn="0"/>
+        </w:trPr>
+        <w:tc>
+          <w:tcPr>
+            <w:cnfStyle w:val="001000000000" w:firstRow="0" w:lastRow="0" w:firstColumn="1" w:lastColumn="0" w:oddVBand="0" w:evenVBand="0" w:oddHBand="0" w:evenHBand="0" w:firstRowFirstColumn="0" w:firstRowLastColumn="0" w:lastRowFirstColumn="0" w:lastRowLastColumn="0"/>
+            <w:tcW w:w="0" w:type="auto"/>
+            <w:hideMark/>
+          </w:tcPr>
+          <w:p>
+            <w:pPr>
+              <w:pStyle w:val="base"/>
+            </w:pPr>
+            <w:r>
+              <w:t>Right Rotate</w:t>
+            </w:r>
+          </w:p>
+        </w:tc>
+        <w:tc>
+          <w:tcPr>
+            <w:tcW w:w="0" w:type="auto"/>
+            <w:hideMark/>
+          </w:tcPr>
+          <w:p>
+            <w:pPr>
+              <w:pStyle w:val="base"/>
+              <w:cnfStyle w:val="000000100000" w:firstRow="0" w:lastRow="0" w:firstColumn="0" w:lastColumn="0" w:oddVBand="0" w:evenVBand="0" w:oddHBand="1" w:evenHBand="0" w:firstRowFirstColumn="0" w:firstRowLastColumn="0" w:lastRowFirstColumn="0" w:lastRowLastColumn="0"/>
+            </w:pPr>
+            <w:r>
+              <w:t>Performs a right rotation on a given node.</w:t>
+            </w:r>
+          </w:p>
+        </w:tc>
+        <w:tc>
+          <w:tcPr>
+            <w:tcW w:w="0" w:type="auto"/>
+            <w:hideMark/>
+          </w:tcPr>
+          <w:p>
+            <w:pPr>
+              <w:pStyle w:val="base"/>
+              <w:cnfStyle w:val="000000100000" w:firstRow="0" w:lastRow="0" w:firstColumn="0" w:lastColumn="0" w:oddVBand="0" w:evenVBand="0" w:oddHBand="1" w:evenHBand="0" w:firstRowFirstColumn="0" w:firstRowLastColumn="0" w:lastRowFirstColumn="0" w:lastRowLastColumn="0"/>
+            </w:pPr>
+            <w:r>
+              <w:t>O(1)</w:t>
+            </w:r>
+          </w:p>
+        </w:tc>
+        <w:tc>
+          <w:tcPr>
+            <w:tcW w:w="0" w:type="auto"/>
+            <w:hideMark/>
+          </w:tcPr>
+          <w:p>
+            <w:pPr>
+              <w:pStyle w:val="base"/>
+              <w:cnfStyle w:val="000000100000" w:firstRow="0" w:lastRow="0" w:firstColumn="0" w:lastColumn="0" w:oddVBand="0" w:evenVBand="0" w:oddHBand="1" w:evenHBand="0" w:firstRowFirstColumn="0" w:firstRowLastColumn="0" w:lastRowFirstColumn="0" w:lastRowLastColumn="0"/>
+            </w:pPr>
+            <w:r>
+              <w:t>O(1)</w:t>
+            </w:r>
+          </w:p>
+        </w:tc>
+      </w:tr>
+    </w:tbl>
+    <w:p>
+      <w:pPr>
+        <w:pStyle w:val="base"/>
+      </w:pPr>
+      <w:r>
+        <w:t xml:space="preserve">Одно из главных плюсов красно-черного дерева – </w:t>
+      </w:r>
+      <w:r>
+        <w:rPr>
+          <w:i/>
+          <w:u w:val="single"/>
+        </w:rPr>
+        <w:t>логарифмическая</w:t>
+      </w:r>
+      <w:r>
+        <w:t xml:space="preserve"> сложность поиска</w:t>
+      </w:r>
+      <w:r>
+        <w:rPr>
+          <w:lang w:val="en-US"/>
+        </w:rPr>
+        <w:t>,</w:t>
+      </w:r>
+      <w:r>
+        <w:t xml:space="preserve"> вставки и удаления даже в худшем случае</w:t>
+      </w:r>
+    </w:p>
+    <w:p>
+      <w:pPr>
+        <w:pStyle w:val="base"/>
+        <w:rPr>
+          <w:lang w:val="en-US"/>
+        </w:rPr>
+      </w:pPr>
+      <w:r>
+        <w:t>Пример красно-</w:t>
+      </w:r>
+      <w:r>
+        <w:t>черного дерева</w:t>
+      </w:r>
+      <w:r>
+        <w:rPr>
+          <w:lang w:val="en-US"/>
+        </w:rPr>
+        <w:t>:</w:t>
+      </w:r>
+    </w:p>
+    <w:p>
+      <w:pPr>
+        <w:pStyle w:val="base"/>
+      </w:pPr>
+      <w:r>
+        <w:rPr>
           <w:noProof/>
-          <w:sz w:val="32"/>
-          <w:szCs w:val="32"/>
           <w:lang w:val="en-US"/>
         </w:rPr>
         <w:drawing>
-          <wp:inline distT="0" distB="0" distL="0" distR="0" wp14:anchorId="3C21ADB1" wp14:editId="3CF4A68A">
-            <wp:extent cx="6505575" cy="3162300"/>
-            <wp:effectExtent l="0" t="0" r="9525" b="0"/>
-            <wp:docPr id="4" name="Рисунок 4"/>
+          <wp:inline distT="0" distB="0" distL="0" distR="0" wp14:anchorId="041329C2" wp14:editId="7691946F">
+            <wp:extent cx="6645910" cy="3007274"/>
+            <wp:effectExtent l="0" t="0" r="0" b="0"/>
+            <wp:docPr id="3" name="Рисунок 3" descr="Picture background"/>
             <wp:cNvGraphicFramePr>
               <a:graphicFrameLocks xmlns:a="http://schemas.openxmlformats.org/drawingml/2006/main" noChangeAspect="1"/>
             </wp:cNvGraphicFramePr>
@@ -364,30 +805,36 @@
               <a:graphicData uri="http://schemas.openxmlformats.org/drawingml/2006/picture">
                 <pic:pic xmlns:pic="http://schemas.openxmlformats.org/drawingml/2006/picture">
                   <pic:nvPicPr>
-                    <pic:cNvPr id="1" name=""/>
-                    <pic:cNvPicPr/>
+                    <pic:cNvPr id="0" name="Picture 1" descr="Picture background"/>
+                    <pic:cNvPicPr>
+                      <a:picLocks noChangeAspect="1" noChangeArrowheads="1"/>
+                    </pic:cNvPicPr>
                   </pic:nvPicPr>
-                  <pic:blipFill rotWithShape="1">
-                    <a:blip r:embed="rId5"/>
-                    <a:srcRect l="1004" t="1470" r="1108" b="862"/>
-                    <a:stretch/>
+                  <pic:blipFill>
+                    <a:blip r:embed="rId5">
+                      <a:extLst>
+                        <a:ext uri="{28A0092B-C50C-407E-A947-70E740481C1C}">
+                          <a14:useLocalDpi xmlns:a14="http://schemas.microsoft.com/office/drawing/2010/main" val="0"/>
+                        </a:ext>
+                      </a:extLst>
+                    </a:blip>
+                    <a:srcRect/>
+                    <a:stretch>
+                      <a:fillRect/>
+                    </a:stretch>
                   </pic:blipFill>
                   <pic:spPr bwMode="auto">
                     <a:xfrm>
                       <a:off x="0" y="0"/>
-                      <a:ext cx="6505575" cy="3162300"/>
+                      <a:ext cx="6645910" cy="3007274"/>
                     </a:xfrm>
                     <a:prstGeom prst="rect">
                       <a:avLst/>
                     </a:prstGeom>
+                    <a:noFill/>
                     <a:ln>
                       <a:noFill/>
                     </a:ln>
-                    <a:extLst>
-                      <a:ext uri="{53640926-AAD7-44D8-BBD7-CCE9431645EC}">
-                        <a14:shadowObscured xmlns:a14="http://schemas.microsoft.com/office/drawing/2010/main"/>
-                      </a:ext>
-                    </a:extLst>
                   </pic:spPr>
                 </pic:pic>
               </a:graphicData>
@@ -400,6 +847,47 @@
       <w:pPr>
         <w:pStyle w:val="base"/>
         <w:rPr>
+          <w:lang w:val="en-US"/>
+        </w:rPr>
+      </w:pPr>
+      <w:bookmarkStart w:id="0" w:name="_GoBack"/>
+      <w:bookmarkEnd w:id="0"/>
+      <w:r>
+        <w:t>Красно-черное дерево в консоли</w:t>
+      </w:r>
+      <w:r>
+        <w:rPr>
+          <w:lang w:val="en-US"/>
+        </w:rPr>
+        <w:t>:</w:t>
+      </w:r>
+      <w:r>
+        <w:rPr>
+          <w:lang w:val="en-US"/>
+        </w:rPr>
+        <w:br/>
+      </w:r>
+    </w:p>
+    <w:p>
+      <w:pPr>
+        <w:tabs>
+          <w:tab w:val="left" w:pos="6840"/>
+        </w:tabs>
+        <w:sectPr>
+          <w:pgSz w:w="11906" w:h="16838"/>
+          <w:pgMar w:top="720" w:right="720" w:bottom="720" w:left="720" w:header="708" w:footer="708" w:gutter="0"/>
+          <w:cols w:space="708"/>
+          <w:docGrid w:linePitch="360"/>
+        </w:sectPr>
+      </w:pPr>
+      <w:r>
+        <w:tab/>
+      </w:r>
+    </w:p>
+    <w:p>
+      <w:pPr>
+        <w:pStyle w:val="base"/>
+        <w:rPr>
           <w:b/>
           <w:bCs/>
           <w:sz w:val="40"/>
@@ -416,20 +904,8 @@
           <w:lang w:eastAsia="ru-RU"/>
         </w:rPr>
         <w:lastRenderedPageBreak/>
-        <w:t xml:space="preserve">Алгоритм балансировки </w:t>
-      </w:r>
-      <w:proofErr w:type="spellStart"/>
-      <w:r>
-        <w:rPr>
-          <w:b/>
-          <w:bCs/>
-          <w:sz w:val="40"/>
-          <w:szCs w:val="40"/>
-          <w:lang w:eastAsia="ru-RU"/>
-        </w:rPr>
-        <w:t>кчд</w:t>
-      </w:r>
-      <w:proofErr w:type="spellEnd"/>
+        <w:t>Алгоритм балансировки кчд</w:t>
+      </w:r>
     </w:p>
     <w:p>
       <w:pPr>
@@ -485,35 +961,7 @@
         <w:rPr>
           <w:lang w:eastAsia="ru-RU"/>
         </w:rPr>
-        <w:t xml:space="preserve">если правая </w:t>
-      </w:r>
-      <w:proofErr w:type="spellStart"/>
-      <w:r>
-        <w:rPr>
-          <w:lang w:eastAsia="ru-RU"/>
-        </w:rPr>
-        <w:t>нода</w:t>
-      </w:r>
-      <w:proofErr w:type="spellEnd"/>
-      <w:r>
-        <w:rPr>
-          <w:lang w:eastAsia="ru-RU"/>
-        </w:rPr>
-        <w:t xml:space="preserve"> красная и левая </w:t>
-      </w:r>
-      <w:proofErr w:type="spellStart"/>
-      <w:r>
-        <w:rPr>
-          <w:lang w:eastAsia="ru-RU"/>
-        </w:rPr>
-        <w:t>нода</w:t>
-      </w:r>
-      <w:proofErr w:type="spellEnd"/>
-      <w:r>
-        <w:rPr>
-          <w:lang w:eastAsia="ru-RU"/>
-        </w:rPr>
-        <w:t xml:space="preserve"> черная - левосторонний поворот</w:t>
+        <w:t>если правая нода красная и левая нода черная - левосторонний поворот</w:t>
       </w:r>
     </w:p>
     <w:p>
@@ -531,49 +979,7 @@
         <w:rPr>
           <w:lang w:eastAsia="ru-RU"/>
         </w:rPr>
-        <w:t xml:space="preserve">если левая </w:t>
-      </w:r>
-      <w:proofErr w:type="spellStart"/>
-      <w:r>
-        <w:rPr>
-          <w:lang w:eastAsia="ru-RU"/>
-        </w:rPr>
-        <w:t>нода</w:t>
-      </w:r>
-      <w:proofErr w:type="spellEnd"/>
-      <w:r>
-        <w:rPr>
-          <w:lang w:eastAsia="ru-RU"/>
-        </w:rPr>
-        <w:t xml:space="preserve"> красная и левая </w:t>
-      </w:r>
-      <w:proofErr w:type="spellStart"/>
-      <w:r>
-        <w:rPr>
-          <w:lang w:eastAsia="ru-RU"/>
-        </w:rPr>
-        <w:t>нода</w:t>
-      </w:r>
-      <w:proofErr w:type="spellEnd"/>
-      <w:r>
-        <w:rPr>
-          <w:lang w:eastAsia="ru-RU"/>
-        </w:rPr>
-        <w:t xml:space="preserve"> левой </w:t>
-      </w:r>
-      <w:proofErr w:type="spellStart"/>
-      <w:r>
-        <w:rPr>
-          <w:lang w:eastAsia="ru-RU"/>
-        </w:rPr>
-        <w:t>ноды</w:t>
-      </w:r>
-      <w:proofErr w:type="spellEnd"/>
-      <w:r>
-        <w:rPr>
-          <w:lang w:eastAsia="ru-RU"/>
-        </w:rPr>
-        <w:t xml:space="preserve"> красная - правосторонний поворот</w:t>
+        <w:t>если левая нода красная и левая нода левой ноды красная - правосторонний поворот</w:t>
       </w:r>
     </w:p>
     <w:p>
@@ -591,49 +997,7 @@
         <w:rPr>
           <w:lang w:eastAsia="ru-RU"/>
         </w:rPr>
-        <w:t xml:space="preserve">если левая </w:t>
-      </w:r>
-      <w:proofErr w:type="spellStart"/>
-      <w:r>
-        <w:rPr>
-          <w:lang w:eastAsia="ru-RU"/>
-        </w:rPr>
-        <w:t>нода</w:t>
-      </w:r>
-      <w:proofErr w:type="spellEnd"/>
-      <w:r>
-        <w:rPr>
-          <w:lang w:eastAsia="ru-RU"/>
-        </w:rPr>
-        <w:t xml:space="preserve"> красная и правосторонняя </w:t>
-      </w:r>
-      <w:proofErr w:type="spellStart"/>
-      <w:r>
-        <w:rPr>
-          <w:lang w:eastAsia="ru-RU"/>
-        </w:rPr>
-        <w:t>нода</w:t>
-      </w:r>
-      <w:proofErr w:type="spellEnd"/>
-      <w:r>
-        <w:rPr>
-          <w:lang w:eastAsia="ru-RU"/>
-        </w:rPr>
-        <w:t xml:space="preserve"> красная - делаем </w:t>
-      </w:r>
-      <w:proofErr w:type="spellStart"/>
-      <w:r>
-        <w:rPr>
-          <w:lang w:eastAsia="ru-RU"/>
-        </w:rPr>
-        <w:t>свап</w:t>
-      </w:r>
-      <w:proofErr w:type="spellEnd"/>
-      <w:r>
-        <w:rPr>
-          <w:lang w:eastAsia="ru-RU"/>
-        </w:rPr>
-        <w:t xml:space="preserve"> цвета.</w:t>
+        <w:t>если левая нода красная и правосторонняя нода красная - делаем свап цвета.</w:t>
       </w:r>
     </w:p>
     <w:p>
@@ -689,7 +1053,6 @@
         </w:rPr>
         <w:t>Цель: Переместить правого потомка (</w:t>
       </w:r>
-      <w:proofErr w:type="spellStart"/>
       <w:r>
         <w:rPr>
           <w:rFonts w:ascii="var(--ds-font-family-code)" w:hAnsi="var(--ds-font-family-code)" w:cs="Courier New"/>
@@ -699,14 +1062,12 @@
         </w:rPr>
         <w:t>child</w:t>
       </w:r>
-      <w:proofErr w:type="spellEnd"/>
       <w:r>
         <w:rPr>
           <w:lang w:eastAsia="ru-RU"/>
         </w:rPr>
         <w:t>) на место текущего узла (</w:t>
       </w:r>
-      <w:proofErr w:type="spellStart"/>
       <w:r>
         <w:rPr>
           <w:rFonts w:ascii="var(--ds-font-family-code)" w:hAnsi="var(--ds-font-family-code)" w:cs="Courier New"/>
@@ -716,7 +1077,6 @@
         </w:rPr>
         <w:t>node</w:t>
       </w:r>
-      <w:proofErr w:type="spellEnd"/>
       <w:r>
         <w:rPr>
           <w:lang w:eastAsia="ru-RU"/>
@@ -744,21 +1104,7 @@
         <w:rPr>
           <w:b/>
         </w:rPr>
-        <w:t>Левый поворот (</w:t>
-      </w:r>
-      <w:proofErr w:type="spellStart"/>
-      <w:r>
-        <w:rPr>
-          <w:b/>
-        </w:rPr>
-        <w:t>rotateLeft</w:t>
-      </w:r>
-      <w:proofErr w:type="spellEnd"/>
-      <w:r>
-        <w:rPr>
-          <w:b/>
-        </w:rPr>
-        <w:t>)</w:t>
+        <w:t>Левый поворот (rotateLeft)</w:t>
       </w:r>
       <w:r>
         <w:rPr>
@@ -1038,7 +1384,6 @@
         </w:rPr>
         <w:t>(</w:t>
       </w:r>
-      <w:proofErr w:type="spellStart"/>
       <w:r>
         <w:rPr>
           <w:rFonts w:ascii="Times New Roman" w:hAnsi="Times New Roman" w:cs="Times New Roman"/>
@@ -1048,19 +1393,7 @@
           <w:szCs w:val="28"/>
           <w:lang w:val="en-US"/>
         </w:rPr>
-        <w:t>rotateRight</w:t>
-      </w:r>
-      <w:proofErr w:type="spellEnd"/>
-      <w:r>
-        <w:rPr>
-          <w:rFonts w:ascii="Times New Roman" w:hAnsi="Times New Roman" w:cs="Times New Roman"/>
-          <w:b/>
-          <w:bCs/>
-          <w:sz w:val="28"/>
-          <w:szCs w:val="28"/>
-          <w:lang w:val="en-US"/>
-        </w:rPr>
-        <w:t>)</w:t>
+        <w:t>rotateRight)</w:t>
       </w:r>
       <w:r>
         <w:rPr>
@@ -1802,10 +2135,7 @@
         </w:numPr>
       </w:pPr>
       <w:r>
-        <w:t>Если у удаляемого узла есть только один дочерний узе</w:t>
-      </w:r>
-      <w:r>
-        <w:t>л, замените его дочерним узлом.</w:t>
+        <w:t>Если у удаляемого узла есть только один дочерний узел, замените его дочерним узлом.</w:t>
       </w:r>
     </w:p>
     <w:p>
@@ -1871,20 +2201,7 @@
         </w:numPr>
       </w:pPr>
       <w:r>
-        <w:t xml:space="preserve">Операция удаления в красно-черном дереве занимает в среднем </w:t>
-      </w:r>
-      <w:proofErr w:type="gramStart"/>
-      <w:r>
-        <w:t>O(</w:t>
-      </w:r>
-      <w:proofErr w:type="spellStart"/>
-      <w:proofErr w:type="gramEnd"/>
-      <w:r>
-        <w:t>log</w:t>
-      </w:r>
-      <w:proofErr w:type="spellEnd"/>
-      <w:r>
-        <w:t xml:space="preserve"> n) времени, что делает ее хорошим выбором для поиска и удаления элементов в больших наборах данных.</w:t>
+        <w:t>Операция удаления в красно-черном дереве занимает в среднем O(log n) времени, что делает ее хорошим выбором для поиска и удаления элементов в больших наборах данных.</w:t>
       </w:r>
     </w:p>
     <w:p>
@@ -1907,13 +2224,7 @@
         <w:rPr>
           <w:b/>
         </w:rPr>
-        <w:t>Исп</w:t>
-      </w:r>
-      <w:r>
-        <w:rPr>
-          <w:b/>
-        </w:rPr>
-        <w:t>равление нарушений при удалении</w:t>
+        <w:t>Исправление нарушений при удалении</w:t>
       </w:r>
       <w:r>
         <w:rPr>
@@ -1988,10 +2299,7 @@
         </w:numPr>
       </w:pPr>
       <w:r>
-        <w:t>Перекрасьте родного брата и поднимите</w:t>
-      </w:r>
-      <w:r>
-        <w:t xml:space="preserve"> черный цвет вверх. </w:t>
+        <w:t xml:space="preserve">Перекрасьте родного брата и поднимите черный цвет вверх. </w:t>
       </w:r>
     </w:p>
     <w:p>
@@ -2003,13 +2311,7 @@
         </w:numPr>
       </w:pPr>
       <w:r>
-        <w:t xml:space="preserve">Вариант 2.2: </w:t>
-      </w:r>
-      <w:r>
-        <w:t>Один</w:t>
-      </w:r>
-      <w:r>
-        <w:t xml:space="preserve"> из дочерних элементов брата красный: </w:t>
+        <w:t xml:space="preserve">Вариант 2.2: Один из дочерних элементов брата красный: </w:t>
       </w:r>
     </w:p>
     <w:p>
@@ -2021,13 +2323,7 @@
         </w:numPr>
       </w:pPr>
       <w:r>
-        <w:t xml:space="preserve">Если дальний дочерний элемент у брата красный: выполните поворот родительского </w:t>
-      </w:r>
-      <w:r>
-        <w:t>элемента и дочернего элемента у</w:t>
-      </w:r>
-      <w:r>
-        <w:t xml:space="preserve"> брата и соответствующим образом перекрасьте. </w:t>
+        <w:t xml:space="preserve">Если дальний дочерний элемент у брата красный: выполните поворот родительского элемента и дочернего элемента у брата и соответствующим образом перекрасьте. </w:t>
       </w:r>
     </w:p>
     <w:p>
@@ -2043,8 +2339,6 @@
       </w:r>
       <w:r>
         <w:br/>
-      </w:r>
-      <w:r>
         <w:t>брата и его дочернего элемента, затем выполните описанные выше действия.</w:t>
       </w:r>
     </w:p>
@@ -2100,28 +2394,7 @@
         </w:numPr>
       </w:pPr>
       <w:r>
-        <w:t xml:space="preserve">Сбалансированный: Красно-черные деревья </w:t>
-      </w:r>
-      <w:proofErr w:type="spellStart"/>
-      <w:r>
-        <w:t>самобалансируются</w:t>
-      </w:r>
-      <w:proofErr w:type="spellEnd"/>
-      <w:r>
-        <w:t xml:space="preserve">, то есть они автоматически сохраняют баланс между высотами левых и правых поддеревьев. Это гарантирует, что операции поиска, вставки и удаления займут </w:t>
-      </w:r>
-      <w:proofErr w:type="gramStart"/>
-      <w:r>
-        <w:t>O(</w:t>
-      </w:r>
-      <w:proofErr w:type="spellStart"/>
-      <w:proofErr w:type="gramEnd"/>
-      <w:r>
-        <w:t>log</w:t>
-      </w:r>
-      <w:proofErr w:type="spellEnd"/>
-      <w:r>
-        <w:t xml:space="preserve"> n) времени в худшем случае.</w:t>
+        <w:t>Сбалансированный: Красно-черные деревья самобалансируются, то есть они автоматически сохраняют баланс между высотами левых и правых поддеревьев. Это гарантирует, что операции поиска, вставки и удаления займут O(log n) времени в худшем случае.</w:t>
       </w:r>
     </w:p>
     <w:p>
@@ -2133,20 +2406,7 @@
         </w:numPr>
       </w:pPr>
       <w:r>
-        <w:t xml:space="preserve">Эффективный поиск, добавление и удаление: Благодаря своей сбалансированной структуре, красно-черные деревья предлагают эффективные операции. Поиск, вставка и удаление - все это занимает </w:t>
-      </w:r>
-      <w:proofErr w:type="gramStart"/>
-      <w:r>
-        <w:t>O(</w:t>
-      </w:r>
-      <w:proofErr w:type="spellStart"/>
-      <w:proofErr w:type="gramEnd"/>
-      <w:r>
-        <w:t>log</w:t>
-      </w:r>
-      <w:proofErr w:type="spellEnd"/>
-      <w:r>
-        <w:t xml:space="preserve"> n) времени в худшем случае.</w:t>
+        <w:t>Эффективный поиск, добавление и удаление: Благодаря своей сбалансированной структуре, красно-черные деревья предлагают эффективные операции. Поиск, вставка и удаление - все это занимает O(log n) времени в худшем случае.</w:t>
       </w:r>
     </w:p>
     <w:p>
@@ -2208,23 +2468,7 @@
         </w:numPr>
       </w:pPr>
       <w:r>
-        <w:t xml:space="preserve">Постоянная надбавка: Сохранение свойств </w:t>
-      </w:r>
-      <w:proofErr w:type="spellStart"/>
-      <w:r>
-        <w:t>Red-Black</w:t>
-      </w:r>
-      <w:proofErr w:type="spellEnd"/>
-      <w:r>
-        <w:t xml:space="preserve"> </w:t>
-      </w:r>
-      <w:proofErr w:type="spellStart"/>
-      <w:r>
-        <w:t>Tree</w:t>
-      </w:r>
-      <w:proofErr w:type="spellEnd"/>
-      <w:r>
-        <w:t xml:space="preserve"> добавляет небольшую надбавку к каждой операции вставки и удаления.</w:t>
+        <w:t>Постоянная надбавка: Сохранение свойств Red-Black Tree добавляет небольшую надбавку к каждой операции вставки и удаления.</w:t>
       </w:r>
     </w:p>
     <w:p>
@@ -2379,26 +2623,8 @@
         <w:t>Графика и разработка игр:</w:t>
       </w:r>
       <w:r>
-        <w:t xml:space="preserve"> </w:t>
-      </w:r>
-      <w:proofErr w:type="spellStart"/>
-      <w:r>
-        <w:t>Red-Black</w:t>
-      </w:r>
-      <w:proofErr w:type="spellEnd"/>
-      <w:r>
-        <w:t xml:space="preserve"> </w:t>
-      </w:r>
-      <w:proofErr w:type="spellStart"/>
-      <w:r>
-        <w:t>Trees</w:t>
-      </w:r>
-      <w:proofErr w:type="spellEnd"/>
-      <w:r>
-        <w:t xml:space="preserve"> могут быть использованы в графике и разработке игр для таких задач, как обнаружение столкновений и поиск путей.</w:t>
-      </w:r>
-      <w:bookmarkStart w:id="0" w:name="_GoBack"/>
-      <w:bookmarkEnd w:id="0"/>
+        <w:t xml:space="preserve"> Red-Black Trees могут быть использованы в графике и разработке игр для таких задач, как обнаружение столкновений и поиск путей.</w:t>
+      </w:r>
     </w:p>
     <w:sectPr>
       <w:pgSz w:w="11906" w:h="16838"/>
@@ -3877,6 +4103,431 @@
       <w:lang w:eastAsia="ru-RU"/>
     </w:rPr>
   </w:style>
+  <w:style w:type="table" w:styleId="5">
+    <w:name w:val="Plain Table 5"/>
+    <w:basedOn w:val="a1"/>
+    <w:uiPriority w:val="45"/>
+    <w:rsid w:val="009945FC"/>
+    <w:pPr>
+      <w:spacing w:after="0" w:line="240" w:lineRule="auto"/>
+    </w:pPr>
+    <w:tblPr>
+      <w:tblStyleRowBandSize w:val="1"/>
+      <w:tblStyleColBandSize w:val="1"/>
+    </w:tblPr>
+    <w:tblStylePr w:type="firstRow">
+      <w:rPr>
+        <w:rFonts w:asciiTheme="majorHAnsi" w:eastAsiaTheme="majorEastAsia" w:hAnsiTheme="majorHAnsi" w:cstheme="majorBidi"/>
+        <w:i/>
+        <w:iCs/>
+        <w:sz w:val="26"/>
+      </w:rPr>
+      <w:tblPr/>
+      <w:tcPr>
+        <w:tcBorders>
+          <w:bottom w:val="single" w:sz="4" w:space="0" w:color="7F7F7F" w:themeColor="text1" w:themeTint="80"/>
+        </w:tcBorders>
+        <w:shd w:val="clear" w:color="auto" w:fill="FFFFFF" w:themeFill="background1"/>
+      </w:tcPr>
+    </w:tblStylePr>
+    <w:tblStylePr w:type="lastRow">
+      <w:rPr>
+        <w:rFonts w:asciiTheme="majorHAnsi" w:eastAsiaTheme="majorEastAsia" w:hAnsiTheme="majorHAnsi" w:cstheme="majorBidi"/>
+        <w:i/>
+        <w:iCs/>
+        <w:sz w:val="26"/>
+      </w:rPr>
+      <w:tblPr/>
+      <w:tcPr>
+        <w:tcBorders>
+          <w:top w:val="single" w:sz="4" w:space="0" w:color="7F7F7F" w:themeColor="text1" w:themeTint="80"/>
+        </w:tcBorders>
+        <w:shd w:val="clear" w:color="auto" w:fill="FFFFFF" w:themeFill="background1"/>
+      </w:tcPr>
+    </w:tblStylePr>
+    <w:tblStylePr w:type="firstCol">
+      <w:pPr>
+        <w:jc w:val="right"/>
+      </w:pPr>
+      <w:rPr>
+        <w:rFonts w:asciiTheme="majorHAnsi" w:eastAsiaTheme="majorEastAsia" w:hAnsiTheme="majorHAnsi" w:cstheme="majorBidi"/>
+        <w:i/>
+        <w:iCs/>
+        <w:sz w:val="26"/>
+      </w:rPr>
+      <w:tblPr/>
+      <w:tcPr>
+        <w:tcBorders>
+          <w:right w:val="single" w:sz="4" w:space="0" w:color="7F7F7F" w:themeColor="text1" w:themeTint="80"/>
+        </w:tcBorders>
+        <w:shd w:val="clear" w:color="auto" w:fill="FFFFFF" w:themeFill="background1"/>
+      </w:tcPr>
+    </w:tblStylePr>
+    <w:tblStylePr w:type="lastCol">
+      <w:rPr>
+        <w:rFonts w:asciiTheme="majorHAnsi" w:eastAsiaTheme="majorEastAsia" w:hAnsiTheme="majorHAnsi" w:cstheme="majorBidi"/>
+        <w:i/>
+        <w:iCs/>
+        <w:sz w:val="26"/>
+      </w:rPr>
+      <w:tblPr/>
+      <w:tcPr>
+        <w:tcBorders>
+          <w:left w:val="single" w:sz="4" w:space="0" w:color="7F7F7F" w:themeColor="text1" w:themeTint="80"/>
+        </w:tcBorders>
+        <w:shd w:val="clear" w:color="auto" w:fill="FFFFFF" w:themeFill="background1"/>
+      </w:tcPr>
+    </w:tblStylePr>
+    <w:tblStylePr w:type="band1Vert">
+      <w:tblPr/>
+      <w:tcPr>
+        <w:shd w:val="clear" w:color="auto" w:fill="F2F2F2" w:themeFill="background1" w:themeFillShade="F2"/>
+      </w:tcPr>
+    </w:tblStylePr>
+    <w:tblStylePr w:type="band1Horz">
+      <w:tblPr/>
+      <w:tcPr>
+        <w:shd w:val="clear" w:color="auto" w:fill="F2F2F2" w:themeFill="background1" w:themeFillShade="F2"/>
+      </w:tcPr>
+    </w:tblStylePr>
+    <w:tblStylePr w:type="neCell">
+      <w:tblPr/>
+      <w:tcPr>
+        <w:tcBorders>
+          <w:left w:val="nil"/>
+        </w:tcBorders>
+      </w:tcPr>
+    </w:tblStylePr>
+    <w:tblStylePr w:type="nwCell">
+      <w:tblPr/>
+      <w:tcPr>
+        <w:tcBorders>
+          <w:right w:val="nil"/>
+        </w:tcBorders>
+      </w:tcPr>
+    </w:tblStylePr>
+    <w:tblStylePr w:type="seCell">
+      <w:tblPr/>
+      <w:tcPr>
+        <w:tcBorders>
+          <w:left w:val="nil"/>
+        </w:tcBorders>
+      </w:tcPr>
+    </w:tblStylePr>
+    <w:tblStylePr w:type="swCell">
+      <w:tblPr/>
+      <w:tcPr>
+        <w:tcBorders>
+          <w:right w:val="nil"/>
+        </w:tcBorders>
+      </w:tcPr>
+    </w:tblStylePr>
+  </w:style>
+  <w:style w:type="table" w:styleId="-5">
+    <w:name w:val="Grid Table 5 Dark"/>
+    <w:basedOn w:val="a1"/>
+    <w:uiPriority w:val="50"/>
+    <w:rsid w:val="009945FC"/>
+    <w:pPr>
+      <w:spacing w:after="0" w:line="240" w:lineRule="auto"/>
+    </w:pPr>
+    <w:tblPr>
+      <w:tblStyleRowBandSize w:val="1"/>
+      <w:tblStyleColBandSize w:val="1"/>
+      <w:tblBorders>
+        <w:top w:val="single" w:sz="4" w:space="0" w:color="FFFFFF" w:themeColor="background1"/>
+        <w:left w:val="single" w:sz="4" w:space="0" w:color="FFFFFF" w:themeColor="background1"/>
+        <w:bottom w:val="single" w:sz="4" w:space="0" w:color="FFFFFF" w:themeColor="background1"/>
+        <w:right w:val="single" w:sz="4" w:space="0" w:color="FFFFFF" w:themeColor="background1"/>
+        <w:insideH w:val="single" w:sz="4" w:space="0" w:color="FFFFFF" w:themeColor="background1"/>
+        <w:insideV w:val="single" w:sz="4" w:space="0" w:color="FFFFFF" w:themeColor="background1"/>
+      </w:tblBorders>
+    </w:tblPr>
+    <w:tcPr>
+      <w:shd w:val="clear" w:color="auto" w:fill="CCCCCC" w:themeFill="text1" w:themeFillTint="33"/>
+    </w:tcPr>
+    <w:tblStylePr w:type="firstRow">
+      <w:rPr>
+        <w:b/>
+        <w:bCs/>
+        <w:color w:val="FFFFFF" w:themeColor="background1"/>
+      </w:rPr>
+      <w:tblPr/>
+      <w:tcPr>
+        <w:tcBorders>
+          <w:top w:val="single" w:sz="4" w:space="0" w:color="FFFFFF" w:themeColor="background1"/>
+          <w:left w:val="single" w:sz="4" w:space="0" w:color="FFFFFF" w:themeColor="background1"/>
+          <w:right w:val="single" w:sz="4" w:space="0" w:color="FFFFFF" w:themeColor="background1"/>
+          <w:insideH w:val="nil"/>
+          <w:insideV w:val="nil"/>
+        </w:tcBorders>
+        <w:shd w:val="clear" w:color="auto" w:fill="000000" w:themeFill="text1"/>
+      </w:tcPr>
+    </w:tblStylePr>
+    <w:tblStylePr w:type="lastRow">
+      <w:rPr>
+        <w:b/>
+        <w:bCs/>
+        <w:color w:val="FFFFFF" w:themeColor="background1"/>
+      </w:rPr>
+      <w:tblPr/>
+      <w:tcPr>
+        <w:tcBorders>
+          <w:left w:val="single" w:sz="4" w:space="0" w:color="FFFFFF" w:themeColor="background1"/>
+          <w:bottom w:val="single" w:sz="4" w:space="0" w:color="FFFFFF" w:themeColor="background1"/>
+          <w:right w:val="single" w:sz="4" w:space="0" w:color="FFFFFF" w:themeColor="background1"/>
+          <w:insideH w:val="nil"/>
+          <w:insideV w:val="nil"/>
+        </w:tcBorders>
+        <w:shd w:val="clear" w:color="auto" w:fill="000000" w:themeFill="text1"/>
+      </w:tcPr>
+    </w:tblStylePr>
+    <w:tblStylePr w:type="firstCol">
+      <w:rPr>
+        <w:b/>
+        <w:bCs/>
+        <w:color w:val="FFFFFF" w:themeColor="background1"/>
+      </w:rPr>
+      <w:tblPr/>
+      <w:tcPr>
+        <w:tcBorders>
+          <w:top w:val="single" w:sz="4" w:space="0" w:color="FFFFFF" w:themeColor="background1"/>
+          <w:left w:val="single" w:sz="4" w:space="0" w:color="FFFFFF" w:themeColor="background1"/>
+          <w:bottom w:val="single" w:sz="4" w:space="0" w:color="FFFFFF" w:themeColor="background1"/>
+          <w:insideV w:val="nil"/>
+        </w:tcBorders>
+        <w:shd w:val="clear" w:color="auto" w:fill="000000" w:themeFill="text1"/>
+      </w:tcPr>
+    </w:tblStylePr>
+    <w:tblStylePr w:type="lastCol">
+      <w:rPr>
+        <w:b/>
+        <w:bCs/>
+        <w:color w:val="FFFFFF" w:themeColor="background1"/>
+      </w:rPr>
+      <w:tblPr/>
+      <w:tcPr>
+        <w:tcBorders>
+          <w:top w:val="single" w:sz="4" w:space="0" w:color="FFFFFF" w:themeColor="background1"/>
+          <w:bottom w:val="single" w:sz="4" w:space="0" w:color="FFFFFF" w:themeColor="background1"/>
+          <w:right w:val="single" w:sz="4" w:space="0" w:color="FFFFFF" w:themeColor="background1"/>
+          <w:insideV w:val="nil"/>
+        </w:tcBorders>
+        <w:shd w:val="clear" w:color="auto" w:fill="000000" w:themeFill="text1"/>
+      </w:tcPr>
+    </w:tblStylePr>
+    <w:tblStylePr w:type="band1Vert">
+      <w:tblPr/>
+      <w:tcPr>
+        <w:shd w:val="clear" w:color="auto" w:fill="999999" w:themeFill="text1" w:themeFillTint="66"/>
+      </w:tcPr>
+    </w:tblStylePr>
+    <w:tblStylePr w:type="band1Horz">
+      <w:tblPr/>
+      <w:tcPr>
+        <w:shd w:val="clear" w:color="auto" w:fill="999999" w:themeFill="text1" w:themeFillTint="66"/>
+      </w:tcPr>
+    </w:tblStylePr>
+  </w:style>
+  <w:style w:type="table" w:styleId="-7">
+    <w:name w:val="List Table 7 Colorful"/>
+    <w:basedOn w:val="a1"/>
+    <w:uiPriority w:val="52"/>
+    <w:rsid w:val="009945FC"/>
+    <w:pPr>
+      <w:spacing w:after="0" w:line="240" w:lineRule="auto"/>
+    </w:pPr>
+    <w:rPr>
+      <w:color w:val="000000" w:themeColor="text1"/>
+    </w:rPr>
+    <w:tblPr>
+      <w:tblStyleRowBandSize w:val="1"/>
+      <w:tblStyleColBandSize w:val="1"/>
+    </w:tblPr>
+    <w:tblStylePr w:type="firstRow">
+      <w:rPr>
+        <w:rFonts w:asciiTheme="majorHAnsi" w:eastAsiaTheme="majorEastAsia" w:hAnsiTheme="majorHAnsi" w:cstheme="majorBidi"/>
+        <w:i/>
+        <w:iCs/>
+        <w:sz w:val="26"/>
+      </w:rPr>
+      <w:tblPr/>
+      <w:tcPr>
+        <w:tcBorders>
+          <w:bottom w:val="single" w:sz="4" w:space="0" w:color="000000" w:themeColor="text1"/>
+        </w:tcBorders>
+        <w:shd w:val="clear" w:color="auto" w:fill="FFFFFF" w:themeFill="background1"/>
+      </w:tcPr>
+    </w:tblStylePr>
+    <w:tblStylePr w:type="lastRow">
+      <w:rPr>
+        <w:rFonts w:asciiTheme="majorHAnsi" w:eastAsiaTheme="majorEastAsia" w:hAnsiTheme="majorHAnsi" w:cstheme="majorBidi"/>
+        <w:i/>
+        <w:iCs/>
+        <w:sz w:val="26"/>
+      </w:rPr>
+      <w:tblPr/>
+      <w:tcPr>
+        <w:tcBorders>
+          <w:top w:val="single" w:sz="4" w:space="0" w:color="000000" w:themeColor="text1"/>
+        </w:tcBorders>
+        <w:shd w:val="clear" w:color="auto" w:fill="FFFFFF" w:themeFill="background1"/>
+      </w:tcPr>
+    </w:tblStylePr>
+    <w:tblStylePr w:type="firstCol">
+      <w:pPr>
+        <w:jc w:val="right"/>
+      </w:pPr>
+      <w:rPr>
+        <w:rFonts w:asciiTheme="majorHAnsi" w:eastAsiaTheme="majorEastAsia" w:hAnsiTheme="majorHAnsi" w:cstheme="majorBidi"/>
+        <w:i/>
+        <w:iCs/>
+        <w:sz w:val="26"/>
+      </w:rPr>
+      <w:tblPr/>
+      <w:tcPr>
+        <w:tcBorders>
+          <w:right w:val="single" w:sz="4" w:space="0" w:color="000000" w:themeColor="text1"/>
+        </w:tcBorders>
+        <w:shd w:val="clear" w:color="auto" w:fill="FFFFFF" w:themeFill="background1"/>
+      </w:tcPr>
+    </w:tblStylePr>
+    <w:tblStylePr w:type="lastCol">
+      <w:rPr>
+        <w:rFonts w:asciiTheme="majorHAnsi" w:eastAsiaTheme="majorEastAsia" w:hAnsiTheme="majorHAnsi" w:cstheme="majorBidi"/>
+        <w:i/>
+        <w:iCs/>
+        <w:sz w:val="26"/>
+      </w:rPr>
+      <w:tblPr/>
+      <w:tcPr>
+        <w:tcBorders>
+          <w:left w:val="single" w:sz="4" w:space="0" w:color="000000" w:themeColor="text1"/>
+        </w:tcBorders>
+        <w:shd w:val="clear" w:color="auto" w:fill="FFFFFF" w:themeFill="background1"/>
+      </w:tcPr>
+    </w:tblStylePr>
+    <w:tblStylePr w:type="band1Vert">
+      <w:tblPr/>
+      <w:tcPr>
+        <w:shd w:val="clear" w:color="auto" w:fill="CCCCCC" w:themeFill="text1" w:themeFillTint="33"/>
+      </w:tcPr>
+    </w:tblStylePr>
+    <w:tblStylePr w:type="band1Horz">
+      <w:tblPr/>
+      <w:tcPr>
+        <w:shd w:val="clear" w:color="auto" w:fill="CCCCCC" w:themeFill="text1" w:themeFillTint="33"/>
+      </w:tcPr>
+    </w:tblStylePr>
+    <w:tblStylePr w:type="neCell">
+      <w:tblPr/>
+      <w:tcPr>
+        <w:tcBorders>
+          <w:left w:val="nil"/>
+        </w:tcBorders>
+      </w:tcPr>
+    </w:tblStylePr>
+    <w:tblStylePr w:type="nwCell">
+      <w:tblPr/>
+      <w:tcPr>
+        <w:tcBorders>
+          <w:right w:val="nil"/>
+        </w:tcBorders>
+      </w:tcPr>
+    </w:tblStylePr>
+    <w:tblStylePr w:type="seCell">
+      <w:tblPr/>
+      <w:tcPr>
+        <w:tcBorders>
+          <w:left w:val="nil"/>
+        </w:tcBorders>
+      </w:tcPr>
+    </w:tblStylePr>
+    <w:tblStylePr w:type="swCell">
+      <w:tblPr/>
+      <w:tcPr>
+        <w:tcBorders>
+          <w:right w:val="nil"/>
+        </w:tcBorders>
+      </w:tcPr>
+    </w:tblStylePr>
+  </w:style>
+  <w:style w:type="table" w:styleId="-4">
+    <w:name w:val="Grid Table 4"/>
+    <w:basedOn w:val="a1"/>
+    <w:uiPriority w:val="49"/>
+    <w:rsid w:val="009945FC"/>
+    <w:pPr>
+      <w:spacing w:after="0" w:line="240" w:lineRule="auto"/>
+    </w:pPr>
+    <w:tblPr>
+      <w:tblStyleRowBandSize w:val="1"/>
+      <w:tblStyleColBandSize w:val="1"/>
+      <w:tblBorders>
+        <w:top w:val="single" w:sz="4" w:space="0" w:color="666666" w:themeColor="text1" w:themeTint="99"/>
+        <w:left w:val="single" w:sz="4" w:space="0" w:color="666666" w:themeColor="text1" w:themeTint="99"/>
+        <w:bottom w:val="single" w:sz="4" w:space="0" w:color="666666" w:themeColor="text1" w:themeTint="99"/>
+        <w:right w:val="single" w:sz="4" w:space="0" w:color="666666" w:themeColor="text1" w:themeTint="99"/>
+        <w:insideH w:val="single" w:sz="4" w:space="0" w:color="666666" w:themeColor="text1" w:themeTint="99"/>
+        <w:insideV w:val="single" w:sz="4" w:space="0" w:color="666666" w:themeColor="text1" w:themeTint="99"/>
+      </w:tblBorders>
+    </w:tblPr>
+    <w:tblStylePr w:type="firstRow">
+      <w:rPr>
+        <w:b/>
+        <w:bCs/>
+        <w:color w:val="FFFFFF" w:themeColor="background1"/>
+      </w:rPr>
+      <w:tblPr/>
+      <w:tcPr>
+        <w:tcBorders>
+          <w:top w:val="single" w:sz="4" w:space="0" w:color="000000" w:themeColor="text1"/>
+          <w:left w:val="single" w:sz="4" w:space="0" w:color="000000" w:themeColor="text1"/>
+          <w:bottom w:val="single" w:sz="4" w:space="0" w:color="000000" w:themeColor="text1"/>
+          <w:right w:val="single" w:sz="4" w:space="0" w:color="000000" w:themeColor="text1"/>
+          <w:insideH w:val="nil"/>
+          <w:insideV w:val="nil"/>
+        </w:tcBorders>
+        <w:shd w:val="clear" w:color="auto" w:fill="000000" w:themeFill="text1"/>
+      </w:tcPr>
+    </w:tblStylePr>
+    <w:tblStylePr w:type="lastRow">
+      <w:rPr>
+        <w:b/>
+        <w:bCs/>
+      </w:rPr>
+      <w:tblPr/>
+      <w:tcPr>
+        <w:tcBorders>
+          <w:top w:val="double" w:sz="4" w:space="0" w:color="000000" w:themeColor="text1"/>
+        </w:tcBorders>
+      </w:tcPr>
+    </w:tblStylePr>
+    <w:tblStylePr w:type="firstCol">
+      <w:rPr>
+        <w:b/>
+        <w:bCs/>
+      </w:rPr>
+    </w:tblStylePr>
+    <w:tblStylePr w:type="lastCol">
+      <w:rPr>
+        <w:b/>
+        <w:bCs/>
+      </w:rPr>
+    </w:tblStylePr>
+    <w:tblStylePr w:type="band1Vert">
+      <w:tblPr/>
+      <w:tcPr>
+        <w:shd w:val="clear" w:color="auto" w:fill="CCCCCC" w:themeFill="text1" w:themeFillTint="33"/>
+      </w:tcPr>
+    </w:tblStylePr>
+    <w:tblStylePr w:type="band1Horz">
+      <w:tblPr/>
+      <w:tcPr>
+        <w:shd w:val="clear" w:color="auto" w:fill="CCCCCC" w:themeFill="text1" w:themeFillTint="33"/>
+      </w:tcPr>
+    </w:tblStylePr>
+  </w:style>
 </w:styles>
 </file>
 

</xml_diff>

<commit_message>
other: added description in docx
</commit_message>
<xml_diff>
--- a/Красно-Черное-Дерево.docx
+++ b/Красно-Черное-Дерево.docx
@@ -1,6 +1,6 @@
 
 <file path=word/document.xml><?xml version="1.0" encoding="utf-8"?>
-<w:document xmlns:wpc="http://schemas.microsoft.com/office/word/2010/wordprocessingCanvas" xmlns:cx="http://schemas.microsoft.com/office/drawing/2014/chartex" xmlns:cx1="http://schemas.microsoft.com/office/drawing/2015/9/8/chartex" xmlns:mc="http://schemas.openxmlformats.org/markup-compatibility/2006" xmlns:o="urn:schemas-microsoft-com:office:office" xmlns:r="http://schemas.openxmlformats.org/officeDocument/2006/relationships" xmlns:m="http://schemas.openxmlformats.org/officeDocument/2006/math" xmlns:v="urn:schemas-microsoft-com:vml" xmlns:wp14="http://schemas.microsoft.com/office/word/2010/wordprocessingDrawing" xmlns:wp="http://schemas.openxmlformats.org/drawingml/2006/wordprocessingDrawing" xmlns:w10="urn:schemas-microsoft-com:office:word" xmlns:w="http://schemas.openxmlformats.org/wordprocessingml/2006/main" xmlns:w14="http://schemas.microsoft.com/office/word/2010/wordml" xmlns:w15="http://schemas.microsoft.com/office/word/2012/wordml" xmlns:w16se="http://schemas.microsoft.com/office/word/2015/wordml/symex" xmlns:wpg="http://schemas.microsoft.com/office/word/2010/wordprocessingGroup" xmlns:wpi="http://schemas.microsoft.com/office/word/2010/wordprocessingInk" xmlns:wne="http://schemas.microsoft.com/office/word/2006/wordml" xmlns:wps="http://schemas.microsoft.com/office/word/2010/wordprocessingShape" mc:Ignorable="w14 w15 w16se wp14">
+<w:document xmlns:wpc="http://schemas.microsoft.com/office/word/2010/wordprocessingCanvas" xmlns:cx="http://schemas.microsoft.com/office/drawing/2014/chartex" xmlns:cx1="http://schemas.microsoft.com/office/drawing/2015/9/8/chartex" xmlns:cx2="http://schemas.microsoft.com/office/drawing/2015/10/21/chartex" xmlns:cx3="http://schemas.microsoft.com/office/drawing/2016/5/9/chartex" xmlns:cx4="http://schemas.microsoft.com/office/drawing/2016/5/10/chartex" xmlns:cx5="http://schemas.microsoft.com/office/drawing/2016/5/11/chartex" xmlns:cx6="http://schemas.microsoft.com/office/drawing/2016/5/12/chartex" xmlns:cx7="http://schemas.microsoft.com/office/drawing/2016/5/13/chartex" xmlns:cx8="http://schemas.microsoft.com/office/drawing/2016/5/14/chartex" xmlns:mc="http://schemas.openxmlformats.org/markup-compatibility/2006" xmlns:aink="http://schemas.microsoft.com/office/drawing/2016/ink" xmlns:am3d="http://schemas.microsoft.com/office/drawing/2017/model3d" xmlns:o="urn:schemas-microsoft-com:office:office" xmlns:r="http://schemas.openxmlformats.org/officeDocument/2006/relationships" xmlns:m="http://schemas.openxmlformats.org/officeDocument/2006/math" xmlns:v="urn:schemas-microsoft-com:vml" xmlns:wp14="http://schemas.microsoft.com/office/word/2010/wordprocessingDrawing" xmlns:wp="http://schemas.openxmlformats.org/drawingml/2006/wordprocessingDrawing" xmlns:w10="urn:schemas-microsoft-com:office:word" xmlns:w="http://schemas.openxmlformats.org/wordprocessingml/2006/main" xmlns:w14="http://schemas.microsoft.com/office/word/2010/wordml" xmlns:w15="http://schemas.microsoft.com/office/word/2012/wordml" xmlns:w16cex="http://schemas.microsoft.com/office/word/2018/wordml/cex" xmlns:w16cid="http://schemas.microsoft.com/office/word/2016/wordml/cid" xmlns:w16="http://schemas.microsoft.com/office/word/2018/wordml" xmlns:w16se="http://schemas.microsoft.com/office/word/2015/wordml/symex" xmlns:wpg="http://schemas.microsoft.com/office/word/2010/wordprocessingGroup" xmlns:wpi="http://schemas.microsoft.com/office/word/2010/wordprocessingInk" xmlns:wne="http://schemas.microsoft.com/office/word/2006/wordml" xmlns:wps="http://schemas.microsoft.com/office/word/2010/wordprocessingShape" mc:Ignorable="w14 w15 w16se w16cid w16 w16cex wp14">
   <w:body>
     <w:p>
       <w:pPr>
@@ -287,10 +287,17 @@
     <w:p>
       <w:pPr>
         <w:pStyle w:val="base"/>
-        <w:jc w:val="right"/>
-        <w:rPr>
-          <w:lang w:eastAsia="ru-RU"/>
-        </w:rPr>
+      </w:pPr>
+      <w:r>
+        <w:t>Котов Никита 11-40</w:t>
+      </w:r>
+      <w:r>
+        <w:t>1</w:t>
+      </w:r>
+    </w:p>
+    <w:p>
+      <w:pPr>
+        <w:pStyle w:val="base"/>
         <w:sectPr>
           <w:pgSz w:w="11906" w:h="16838"/>
           <w:pgMar w:top="720" w:right="720" w:bottom="720" w:left="720" w:header="708" w:footer="708" w:gutter="0"/>
@@ -298,11 +305,334 @@
           <w:docGrid w:linePitch="360"/>
         </w:sectPr>
       </w:pPr>
-      <w:r>
-        <w:rPr>
+    </w:p>
+    <w:p>
+      <w:pPr>
+        <w:pStyle w:val="base"/>
+      </w:pPr>
+      <w:r>
+        <w:rPr>
+          <w:rStyle w:val="a4"/>
+        </w:rPr>
+        <w:lastRenderedPageBreak/>
+        <w:t>Красно-черное дерево</w:t>
+      </w:r>
+      <w:r>
+        <w:rPr>
+          <w:rStyle w:val="a4"/>
+          <w:b w:val="0"/>
+          <w:bCs w:val="0"/>
+        </w:rPr>
+        <w:t xml:space="preserve"> </w:t>
+      </w:r>
+      <w:r>
+        <w:t xml:space="preserve">- </w:t>
+      </w:r>
+      <w:r>
+        <w:rPr>
+          <w:rStyle w:val="a5"/>
+          <w:i w:val="0"/>
+          <w:iCs w:val="0"/>
+        </w:rPr>
+        <w:t>это вид бинарного дерева, основной сутью которого является способность к самобалансировке.</w:t>
+      </w:r>
+    </w:p>
+    <w:p>
+      <w:pPr>
+        <w:pStyle w:val="base"/>
+      </w:pPr>
+      <w:r>
+        <w:tab/>
+      </w:r>
+      <w:r>
+        <w:rPr>
+          <w:rStyle w:val="a5"/>
+          <w:b/>
+          <w:bCs/>
+          <w:i w:val="0"/>
+          <w:iCs w:val="0"/>
+        </w:rPr>
+        <w:t>Сбалансированность</w:t>
+      </w:r>
+      <w:r>
+        <w:rPr>
+          <w:rStyle w:val="a5"/>
+          <w:i w:val="0"/>
+          <w:iCs w:val="0"/>
+        </w:rPr>
+        <w:t xml:space="preserve"> достигается за счет введения дополнительного атрибута узла дерева - </w:t>
+      </w:r>
+      <w:r>
+        <w:rPr>
+          <w:rStyle w:val="a5"/>
+        </w:rPr>
+        <w:t>”цвета”</w:t>
+      </w:r>
+      <w:r>
+        <w:rPr>
+          <w:rStyle w:val="a5"/>
+          <w:i w:val="0"/>
+          <w:iCs w:val="0"/>
+        </w:rPr>
+        <w:t>. В каждом узле дерева помимо элемента хранится 1 бит информации о том, красный ли узел или черный, при этом это может быть не только цвет, но и любая другая информация позволяющая отличить один тип узла от другого. Например, 1 или 0, true или false и т. п.</w:t>
+      </w:r>
+      <w:r>
+        <w:t xml:space="preserve"> </w:t>
+      </w:r>
+    </w:p>
+    <w:p>
+      <w:pPr>
+        <w:pStyle w:val="base"/>
+        <w:numPr>
+          <w:ilvl w:val="0"/>
+          <w:numId w:val="9"/>
+        </w:numPr>
+      </w:pPr>
+      <w:r>
+        <w:rPr>
+          <w:rStyle w:val="a4"/>
+          <w:b w:val="0"/>
+          <w:bCs w:val="0"/>
+        </w:rPr>
+        <w:t>Принципы организации (свойства) КЧД:</w:t>
+      </w:r>
+    </w:p>
+    <w:p>
+      <w:pPr>
+        <w:pStyle w:val="base"/>
+        <w:numPr>
+          <w:ilvl w:val="0"/>
+          <w:numId w:val="9"/>
+        </w:numPr>
+      </w:pPr>
+      <w:r>
+        <w:t xml:space="preserve">Корень дерева </w:t>
+      </w:r>
+      <w:r>
+        <w:rPr>
+          <w:rStyle w:val="a4"/>
+          <w:b w:val="0"/>
+          <w:bCs w:val="0"/>
+        </w:rPr>
+        <w:t>черный</w:t>
+      </w:r>
+      <w:r>
+        <w:t xml:space="preserve">. </w:t>
+      </w:r>
+    </w:p>
+    <w:p>
+      <w:pPr>
+        <w:pStyle w:val="base"/>
+        <w:numPr>
+          <w:ilvl w:val="0"/>
+          <w:numId w:val="9"/>
+        </w:numPr>
+      </w:pPr>
+      <w:r>
+        <w:t xml:space="preserve">Все листья, не содержащие данных, </w:t>
+      </w:r>
+      <w:r>
+        <w:rPr>
+          <w:rStyle w:val="a4"/>
+          <w:b w:val="0"/>
+          <w:bCs w:val="0"/>
+        </w:rPr>
+        <w:t>черные</w:t>
+      </w:r>
+      <w:r>
+        <w:t xml:space="preserve"> </w:t>
+      </w:r>
+    </w:p>
+    <w:p>
+      <w:pPr>
+        <w:pStyle w:val="base"/>
+        <w:numPr>
+          <w:ilvl w:val="0"/>
+          <w:numId w:val="9"/>
+        </w:numPr>
+      </w:pPr>
+      <w:r>
+        <w:t xml:space="preserve">Оба потомка каждого красного узла </w:t>
+      </w:r>
+      <w:r>
+        <w:t>–</w:t>
+      </w:r>
+      <w:r>
+        <w:t xml:space="preserve"> </w:t>
+      </w:r>
+      <w:r>
+        <w:rPr>
+          <w:rStyle w:val="a4"/>
+          <w:b w:val="0"/>
+          <w:bCs w:val="0"/>
+        </w:rPr>
+        <w:t>черные</w:t>
+      </w:r>
+    </w:p>
+    <w:p>
+      <w:pPr>
+        <w:pStyle w:val="base"/>
+        <w:rPr>
+          <w:lang w:val="en-US"/>
+        </w:rPr>
+      </w:pPr>
+      <w:r>
+        <w:t>Пример красно-черного дерева</w:t>
+      </w:r>
+      <w:r>
+        <w:rPr>
+          <w:lang w:val="en-US"/>
+        </w:rPr>
+        <w:t>:</w:t>
+      </w:r>
+    </w:p>
+    <w:p>
+      <w:pPr>
+        <w:pStyle w:val="base"/>
+      </w:pPr>
+      <w:r>
+        <w:rPr>
+          <w:noProof/>
+          <w:lang w:val="en-US"/>
+        </w:rPr>
+        <w:drawing>
+          <wp:inline distT="0" distB="0" distL="0" distR="0" wp14:anchorId="044FEEBC" wp14:editId="6A0F91AC">
+            <wp:extent cx="6645910" cy="3007274"/>
+            <wp:effectExtent l="0" t="0" r="0" b="0"/>
+            <wp:docPr id="3" name="Рисунок 3" descr="Picture background"/>
+            <wp:cNvGraphicFramePr>
+              <a:graphicFrameLocks xmlns:a="http://schemas.openxmlformats.org/drawingml/2006/main" noChangeAspect="1"/>
+            </wp:cNvGraphicFramePr>
+            <a:graphic xmlns:a="http://schemas.openxmlformats.org/drawingml/2006/main">
+              <a:graphicData uri="http://schemas.openxmlformats.org/drawingml/2006/picture">
+                <pic:pic xmlns:pic="http://schemas.openxmlformats.org/drawingml/2006/picture">
+                  <pic:nvPicPr>
+                    <pic:cNvPr id="0" name="Picture 1" descr="Picture background"/>
+                    <pic:cNvPicPr>
+                      <a:picLocks noChangeAspect="1" noChangeArrowheads="1"/>
+                    </pic:cNvPicPr>
+                  </pic:nvPicPr>
+                  <pic:blipFill>
+                    <a:blip r:embed="rId5">
+                      <a:extLst>
+                        <a:ext uri="{28A0092B-C50C-407E-A947-70E740481C1C}">
+                          <a14:useLocalDpi xmlns:a14="http://schemas.microsoft.com/office/drawing/2010/main" val="0"/>
+                        </a:ext>
+                      </a:extLst>
+                    </a:blip>
+                    <a:srcRect/>
+                    <a:stretch>
+                      <a:fillRect/>
+                    </a:stretch>
+                  </pic:blipFill>
+                  <pic:spPr bwMode="auto">
+                    <a:xfrm>
+                      <a:off x="0" y="0"/>
+                      <a:ext cx="6645910" cy="3007274"/>
+                    </a:xfrm>
+                    <a:prstGeom prst="rect">
+                      <a:avLst/>
+                    </a:prstGeom>
+                    <a:noFill/>
+                    <a:ln>
+                      <a:noFill/>
+                    </a:ln>
+                  </pic:spPr>
+                </pic:pic>
+              </a:graphicData>
+            </a:graphic>
+          </wp:inline>
+        </w:drawing>
+      </w:r>
+    </w:p>
+    <w:p>
+      <w:pPr>
+        <w:pStyle w:val="base"/>
+      </w:pPr>
+      <w:r>
+        <w:rPr>
+          <w:noProof/>
+          <w:lang w:val="en-US"/>
+        </w:rPr>
+        <w:drawing>
+          <wp:anchor distT="0" distB="0" distL="114300" distR="114300" simplePos="0" relativeHeight="251672576" behindDoc="0" locked="0" layoutInCell="1" allowOverlap="1" wp14:anchorId="7FE07241" wp14:editId="433F930C">
+            <wp:simplePos x="0" y="0"/>
+            <wp:positionH relativeFrom="column">
+              <wp:posOffset>213477</wp:posOffset>
+            </wp:positionH>
+            <wp:positionV relativeFrom="margin">
+              <wp:posOffset>6861069</wp:posOffset>
+            </wp:positionV>
+            <wp:extent cx="2011680" cy="3219450"/>
+            <wp:effectExtent l="0" t="0" r="7620" b="0"/>
+            <wp:wrapNone/>
+            <wp:docPr id="4" name="Рисунок 4"/>
+            <wp:cNvGraphicFramePr>
+              <a:graphicFrameLocks xmlns:a="http://schemas.openxmlformats.org/drawingml/2006/main" noChangeAspect="1"/>
+            </wp:cNvGraphicFramePr>
+            <a:graphic xmlns:a="http://schemas.openxmlformats.org/drawingml/2006/main">
+              <a:graphicData uri="http://schemas.openxmlformats.org/drawingml/2006/picture">
+                <pic:pic xmlns:pic="http://schemas.openxmlformats.org/drawingml/2006/picture">
+                  <pic:nvPicPr>
+                    <pic:cNvPr id="1" name=""/>
+                    <pic:cNvPicPr/>
+                  </pic:nvPicPr>
+                  <pic:blipFill>
+                    <a:blip r:embed="rId6">
+                      <a:extLst>
+                        <a:ext uri="{28A0092B-C50C-407E-A947-70E740481C1C}">
+                          <a14:useLocalDpi xmlns:a14="http://schemas.microsoft.com/office/drawing/2010/main" val="0"/>
+                        </a:ext>
+                      </a:extLst>
+                    </a:blip>
+                    <a:stretch>
+                      <a:fillRect/>
+                    </a:stretch>
+                  </pic:blipFill>
+                  <pic:spPr>
+                    <a:xfrm>
+                      <a:off x="0" y="0"/>
+                      <a:ext cx="2011680" cy="3219450"/>
+                    </a:xfrm>
+                    <a:prstGeom prst="rect">
+                      <a:avLst/>
+                    </a:prstGeom>
+                  </pic:spPr>
+                </pic:pic>
+              </a:graphicData>
+            </a:graphic>
+          </wp:anchor>
+        </w:drawing>
+      </w:r>
+      <w:r>
+        <w:t>Красно-черное дерево в консоли</w:t>
+      </w:r>
+      <w:r>
+        <w:t>:</w:t>
+      </w:r>
+      <w:r>
+        <w:br/>
+      </w:r>
+    </w:p>
+    <w:p>
+      <w:pPr>
+        <w:pStyle w:val="base"/>
+        <w:rPr>
+          <w:b/>
+          <w:bCs/>
+          <w:sz w:val="32"/>
+          <w:szCs w:val="32"/>
           <w:lang w:eastAsia="ru-RU"/>
         </w:rPr>
-        <w:t>Котов Никита 11-401</w:t>
+        <w:sectPr>
+          <w:pgSz w:w="11906" w:h="16838"/>
+          <w:pgMar w:top="720" w:right="720" w:bottom="720" w:left="720" w:header="708" w:footer="708" w:gutter="0"/>
+          <w:cols w:space="708"/>
+          <w:docGrid w:linePitch="360"/>
+        </w:sectPr>
+      </w:pPr>
+      <w:r>
+        <w:tab/>
       </w:r>
     </w:p>
     <w:p>
@@ -445,8 +775,14 @@
             <w:pPr>
               <w:pStyle w:val="base"/>
               <w:cnfStyle w:val="000000100000" w:firstRow="0" w:lastRow="0" w:firstColumn="0" w:lastColumn="0" w:oddVBand="0" w:evenVBand="0" w:oddHBand="1" w:evenHBand="0" w:firstRowFirstColumn="0" w:firstRowLastColumn="0" w:lastRowFirstColumn="0" w:lastRowLastColumn="0"/>
+              <w:rPr>
+                <w:lang w:val="en-US"/>
+              </w:rPr>
             </w:pPr>
             <w:r>
+              <w:rPr>
+                <w:lang w:val="en-US"/>
+              </w:rPr>
               <w:t>Inserts a new element into the tree.</w:t>
             </w:r>
           </w:p>
@@ -507,8 +843,14 @@
             <w:pPr>
               <w:pStyle w:val="base"/>
               <w:cnfStyle w:val="000000000000" w:firstRow="0" w:lastRow="0" w:firstColumn="0" w:lastColumn="0" w:oddVBand="0" w:evenVBand="0" w:oddHBand="0" w:evenHBand="0" w:firstRowFirstColumn="0" w:firstRowLastColumn="0" w:lastRowFirstColumn="0" w:lastRowLastColumn="0"/>
+              <w:rPr>
+                <w:lang w:val="en-US"/>
+              </w:rPr>
             </w:pPr>
             <w:r>
+              <w:rPr>
+                <w:lang w:val="en-US"/>
+              </w:rPr>
               <w:t>Removes an element from the tree.</w:t>
             </w:r>
           </w:p>
@@ -572,8 +914,14 @@
             <w:pPr>
               <w:pStyle w:val="base"/>
               <w:cnfStyle w:val="000000100000" w:firstRow="0" w:lastRow="0" w:firstColumn="0" w:lastColumn="0" w:oddVBand="0" w:evenVBand="0" w:oddHBand="1" w:evenHBand="0" w:firstRowFirstColumn="0" w:firstRowLastColumn="0" w:lastRowFirstColumn="0" w:lastRowLastColumn="0"/>
+              <w:rPr>
+                <w:lang w:val="en-US"/>
+              </w:rPr>
             </w:pPr>
             <w:r>
+              <w:rPr>
+                <w:lang w:val="en-US"/>
+              </w:rPr>
               <w:t>Searches for an element in the tree.</w:t>
             </w:r>
           </w:p>
@@ -634,8 +982,14 @@
             <w:pPr>
               <w:pStyle w:val="base"/>
               <w:cnfStyle w:val="000000000000" w:firstRow="0" w:lastRow="0" w:firstColumn="0" w:lastColumn="0" w:oddVBand="0" w:evenVBand="0" w:oddHBand="0" w:evenHBand="0" w:firstRowFirstColumn="0" w:firstRowLastColumn="0" w:lastRowFirstColumn="0" w:lastRowLastColumn="0"/>
+              <w:rPr>
+                <w:lang w:val="en-US"/>
+              </w:rPr>
             </w:pPr>
             <w:r>
+              <w:rPr>
+                <w:lang w:val="en-US"/>
+              </w:rPr>
               <w:t>Performs a left rotation on a given node.</w:t>
             </w:r>
           </w:p>
@@ -699,8 +1053,14 @@
             <w:pPr>
               <w:pStyle w:val="base"/>
               <w:cnfStyle w:val="000000100000" w:firstRow="0" w:lastRow="0" w:firstColumn="0" w:lastColumn="0" w:oddVBand="0" w:evenVBand="0" w:oddHBand="1" w:evenHBand="0" w:firstRowFirstColumn="0" w:firstRowLastColumn="0" w:lastRowFirstColumn="0" w:lastRowLastColumn="0"/>
+              <w:rPr>
+                <w:lang w:val="en-US"/>
+              </w:rPr>
             </w:pPr>
             <w:r>
+              <w:rPr>
+                <w:lang w:val="en-US"/>
+              </w:rPr>
               <w:t>Performs a right rotation on a given node.</w:t>
             </w:r>
           </w:p>
@@ -741,6 +1101,11 @@
       <w:pPr>
         <w:pStyle w:val="base"/>
       </w:pPr>
+    </w:p>
+    <w:p>
+      <w:pPr>
+        <w:pStyle w:val="base"/>
+      </w:pPr>
       <w:r>
         <w:t xml:space="preserve">Одно из главных плюсов красно-черного дерева – </w:t>
       </w:r>
@@ -755,170 +1120,13 @@
         <w:t xml:space="preserve"> сложность поиска</w:t>
       </w:r>
       <w:r>
-        <w:rPr>
-          <w:lang w:val="en-US"/>
-        </w:rPr>
         <w:t>,</w:t>
       </w:r>
       <w:r>
         <w:t xml:space="preserve"> вставки и удаления даже в худшем случае</w:t>
       </w:r>
-    </w:p>
-    <w:p>
-      <w:pPr>
-        <w:pStyle w:val="base"/>
-        <w:rPr>
-          <w:lang w:val="en-US"/>
-        </w:rPr>
-      </w:pPr>
-      <w:r>
-        <w:t>Пример красно-</w:t>
-      </w:r>
-      <w:r>
-        <w:t>черного дерева</w:t>
-      </w:r>
-      <w:r>
-        <w:rPr>
-          <w:lang w:val="en-US"/>
-        </w:rPr>
-        <w:t>:</w:t>
-      </w:r>
-    </w:p>
-    <w:p>
-      <w:pPr>
-        <w:pStyle w:val="base"/>
-      </w:pPr>
-      <w:r>
-        <w:rPr>
-          <w:noProof/>
-          <w:lang w:val="en-US"/>
-        </w:rPr>
-        <w:drawing>
-          <wp:inline distT="0" distB="0" distL="0" distR="0" wp14:anchorId="041329C2" wp14:editId="6873A015">
-            <wp:extent cx="6645910" cy="3007274"/>
-            <wp:effectExtent l="0" t="0" r="0" b="0"/>
-            <wp:docPr id="3" name="Рисунок 3" descr="Picture background"/>
-            <wp:cNvGraphicFramePr>
-              <a:graphicFrameLocks xmlns:a="http://schemas.openxmlformats.org/drawingml/2006/main" noChangeAspect="1"/>
-            </wp:cNvGraphicFramePr>
-            <a:graphic xmlns:a="http://schemas.openxmlformats.org/drawingml/2006/main">
-              <a:graphicData uri="http://schemas.openxmlformats.org/drawingml/2006/picture">
-                <pic:pic xmlns:pic="http://schemas.openxmlformats.org/drawingml/2006/picture">
-                  <pic:nvPicPr>
-                    <pic:cNvPr id="0" name="Picture 1" descr="Picture background"/>
-                    <pic:cNvPicPr>
-                      <a:picLocks noChangeAspect="1" noChangeArrowheads="1"/>
-                    </pic:cNvPicPr>
-                  </pic:nvPicPr>
-                  <pic:blipFill>
-                    <a:blip r:embed="rId5">
-                      <a:extLst>
-                        <a:ext uri="{28A0092B-C50C-407E-A947-70E740481C1C}">
-                          <a14:useLocalDpi xmlns:a14="http://schemas.microsoft.com/office/drawing/2010/main" val="0"/>
-                        </a:ext>
-                      </a:extLst>
-                    </a:blip>
-                    <a:srcRect/>
-                    <a:stretch>
-                      <a:fillRect/>
-                    </a:stretch>
-                  </pic:blipFill>
-                  <pic:spPr bwMode="auto">
-                    <a:xfrm>
-                      <a:off x="0" y="0"/>
-                      <a:ext cx="6645910" cy="3007274"/>
-                    </a:xfrm>
-                    <a:prstGeom prst="rect">
-                      <a:avLst/>
-                    </a:prstGeom>
-                    <a:noFill/>
-                    <a:ln>
-                      <a:noFill/>
-                    </a:ln>
-                  </pic:spPr>
-                </pic:pic>
-              </a:graphicData>
-            </a:graphic>
-          </wp:inline>
-        </w:drawing>
-      </w:r>
-    </w:p>
-    <w:p>
-      <w:pPr>
-        <w:pStyle w:val="base"/>
-        <w:rPr>
-          <w:lang w:val="en-US"/>
-        </w:rPr>
-      </w:pPr>
-      <w:r>
-        <w:rPr>
-          <w:noProof/>
-          <w:lang w:val="en-US"/>
-        </w:rPr>
-        <w:drawing>
-          <wp:anchor distT="0" distB="0" distL="114300" distR="114300" simplePos="0" relativeHeight="251671552" behindDoc="0" locked="0" layoutInCell="1" allowOverlap="1" wp14:anchorId="5AC4392B" wp14:editId="6C84ECA1">
-            <wp:simplePos x="0" y="0"/>
-            <wp:positionH relativeFrom="column">
-              <wp:posOffset>209550</wp:posOffset>
-            </wp:positionH>
-            <wp:positionV relativeFrom="margin">
-              <wp:align>bottom</wp:align>
-            </wp:positionV>
-            <wp:extent cx="2011680" cy="3219450"/>
-            <wp:effectExtent l="0" t="0" r="7620" b="0"/>
-            <wp:wrapNone/>
-            <wp:docPr id="4" name="Рисунок 4"/>
-            <wp:cNvGraphicFramePr>
-              <a:graphicFrameLocks xmlns:a="http://schemas.openxmlformats.org/drawingml/2006/main" noChangeAspect="1"/>
-            </wp:cNvGraphicFramePr>
-            <a:graphic xmlns:a="http://schemas.openxmlformats.org/drawingml/2006/main">
-              <a:graphicData uri="http://schemas.openxmlformats.org/drawingml/2006/picture">
-                <pic:pic xmlns:pic="http://schemas.openxmlformats.org/drawingml/2006/picture">
-                  <pic:nvPicPr>
-                    <pic:cNvPr id="1" name=""/>
-                    <pic:cNvPicPr/>
-                  </pic:nvPicPr>
-                  <pic:blipFill>
-                    <a:blip r:embed="rId6">
-                      <a:extLst>
-                        <a:ext uri="{28A0092B-C50C-407E-A947-70E740481C1C}">
-                          <a14:useLocalDpi xmlns:a14="http://schemas.microsoft.com/office/drawing/2010/main" val="0"/>
-                        </a:ext>
-                      </a:extLst>
-                    </a:blip>
-                    <a:stretch>
-                      <a:fillRect/>
-                    </a:stretch>
-                  </pic:blipFill>
-                  <pic:spPr>
-                    <a:xfrm>
-                      <a:off x="0" y="0"/>
-                      <a:ext cx="2011680" cy="3219450"/>
-                    </a:xfrm>
-                    <a:prstGeom prst="rect">
-                      <a:avLst/>
-                    </a:prstGeom>
-                  </pic:spPr>
-                </pic:pic>
-              </a:graphicData>
-            </a:graphic>
-          </wp:anchor>
-        </w:drawing>
-      </w:r>
-      <w:r>
-        <w:t>Красно-черное дерево в консоли</w:t>
-      </w:r>
-      <w:r>
-        <w:rPr>
-          <w:lang w:val="en-US"/>
-        </w:rPr>
-        <w:t>:</w:t>
-      </w:r>
-      <w:r>
-        <w:rPr>
-          <w:lang w:val="en-US"/>
-        </w:rPr>
-        <w:br/>
+      <w:r>
+        <w:t>.</w:t>
       </w:r>
     </w:p>
     <w:p>
@@ -933,9 +1141,6 @@
           <w:docGrid w:linePitch="360"/>
         </w:sectPr>
       </w:pPr>
-      <w:r>
-        <w:tab/>
-      </w:r>
     </w:p>
     <w:p>
       <w:pPr>
@@ -968,9 +1173,6 @@
         <w:t>Необходимость в балансировке подсказывают цвета</w:t>
       </w:r>
       <w:r>
-        <w:rPr>
-          <w:lang w:val="en-US"/>
-        </w:rPr>
         <w:t xml:space="preserve">: </w:t>
       </w:r>
       <w:r>
@@ -1052,6 +1254,38 @@
         </w:rPr>
         <w:t>если левая нода красная и правосторонняя нода красная - делаем свап цвета.</w:t>
       </w:r>
+      <w:r>
+        <w:rPr>
+          <w:lang w:eastAsia="ru-RU"/>
+        </w:rPr>
+        <w:br/>
+      </w:r>
+      <w:r>
+        <w:rPr>
+          <w:i/>
+          <w:iCs/>
+          <w:lang w:eastAsia="ru-RU"/>
+        </w:rPr>
+        <w:t xml:space="preserve">(родитель становится красным а </w:t>
+      </w:r>
+      <w:r>
+        <w:rPr>
+          <w:i/>
+          <w:iCs/>
+          <w:lang w:eastAsia="ru-RU"/>
+        </w:rPr>
+        <w:t xml:space="preserve">его левая и правая </w:t>
+      </w:r>
+      <w:bookmarkStart w:id="0" w:name="_GoBack"/>
+      <w:bookmarkEnd w:id="0"/>
+      <w:r>
+        <w:rPr>
+          <w:i/>
+          <w:iCs/>
+          <w:lang w:eastAsia="ru-RU"/>
+        </w:rPr>
+        <w:t>ноды черными)</w:t>
+      </w:r>
     </w:p>
     <w:p>
       <w:pPr>
@@ -1071,7 +1305,7 @@
           <w:b/>
           <w:sz w:val="36"/>
           <w:szCs w:val="36"/>
-          <w:lang w:val="en-US" w:eastAsia="ru-RU"/>
+          <w:lang w:eastAsia="ru-RU"/>
         </w:rPr>
       </w:pPr>
       <w:r>
@@ -1088,7 +1322,7 @@
           <w:b/>
           <w:sz w:val="36"/>
           <w:szCs w:val="36"/>
-          <w:lang w:val="en-US" w:eastAsia="ru-RU"/>
+          <w:lang w:eastAsia="ru-RU"/>
         </w:rPr>
         <w:t>:</w:t>
       </w:r>
@@ -1150,7 +1384,6 @@
         <w:pStyle w:val="base"/>
         <w:rPr>
           <w:b/>
-          <w:lang w:val="en-US"/>
         </w:rPr>
       </w:pPr>
       <w:r>
@@ -1162,7 +1395,6 @@
       <w:r>
         <w:rPr>
           <w:b/>
-          <w:lang w:val="en-US"/>
         </w:rPr>
         <w:t>:</w:t>
       </w:r>
@@ -1385,8 +1617,6 @@
           <w:docGrid w:linePitch="360"/>
         </w:sectPr>
       </w:pPr>
-      <w:bookmarkStart w:id="0" w:name="_GoBack"/>
-      <w:bookmarkEnd w:id="0"/>
     </w:p>
     <w:p>
       <w:pPr>
@@ -1448,7 +1678,17 @@
           <w:szCs w:val="28"/>
           <w:lang w:val="en-US"/>
         </w:rPr>
-        <w:t>rotateRight)</w:t>
+        <w:t>rotateRight</w:t>
+      </w:r>
+      <w:r>
+        <w:rPr>
+          <w:rFonts w:ascii="Times New Roman" w:hAnsi="Times New Roman" w:cs="Times New Roman"/>
+          <w:b/>
+          <w:bCs/>
+          <w:sz w:val="28"/>
+          <w:szCs w:val="28"/>
+        </w:rPr>
+        <w:t>)</w:t>
       </w:r>
       <w:r>
         <w:rPr>
@@ -1826,7 +2066,7 @@
                       <a:tailEnd type="none" w="med" len="med"/>
                       <a:extLst>
                         <a:ext uri="{C807C97D-BFC1-408E-A445-0C87EB9F89A2}">
-                          <ask:lineSketchStyleProps xmlns="" xmlns:cx2="http://schemas.microsoft.com/office/drawing/2015/10/21/chartex" xmlns:cx3="http://schemas.microsoft.com/office/drawing/2016/5/9/chartex" xmlns:cx4="http://schemas.microsoft.com/office/drawing/2016/5/10/chartex" xmlns:cx5="http://schemas.microsoft.com/office/drawing/2016/5/11/chartex" xmlns:cx6="http://schemas.microsoft.com/office/drawing/2016/5/12/chartex" xmlns:cx7="http://schemas.microsoft.com/office/drawing/2016/5/13/chartex" xmlns:cx8="http://schemas.microsoft.com/office/drawing/2016/5/14/chartex" xmlns:aink="http://schemas.microsoft.com/office/drawing/2016/ink" xmlns:am3d="http://schemas.microsoft.com/office/drawing/2017/model3d" xmlns:o="urn:schemas-microsoft-com:office:office" xmlns:v="urn:schemas-microsoft-com:vml" xmlns:w10="urn:schemas-microsoft-com:office:word" xmlns:w="http://schemas.openxmlformats.org/wordprocessingml/2006/main" xmlns:w16cex="http://schemas.microsoft.com/office/word/2018/wordml/cex" xmlns:w16cid="http://schemas.microsoft.com/office/word/2016/wordml/cid" xmlns:w16="http://schemas.microsoft.com/office/word/2018/wordml" xmlns:ask="http://schemas.microsoft.com/office/drawing/2018/sketchyshapes" sd="0">
+                          <ask:lineSketchStyleProps xmlns:ask="http://schemas.microsoft.com/office/drawing/2018/sketchyshapes" sd="0">
                             <a:custGeom>
                               <a:avLst/>
                               <a:gdLst/>
@@ -2016,7 +2256,7 @@
                       <a:tailEnd type="none" w="med" len="med"/>
                       <a:extLst>
                         <a:ext uri="{C807C97D-BFC1-408E-A445-0C87EB9F89A2}">
-                          <ask:lineSketchStyleProps xmlns="" xmlns:cx2="http://schemas.microsoft.com/office/drawing/2015/10/21/chartex" xmlns:cx3="http://schemas.microsoft.com/office/drawing/2016/5/9/chartex" xmlns:cx4="http://schemas.microsoft.com/office/drawing/2016/5/10/chartex" xmlns:cx5="http://schemas.microsoft.com/office/drawing/2016/5/11/chartex" xmlns:cx6="http://schemas.microsoft.com/office/drawing/2016/5/12/chartex" xmlns:cx7="http://schemas.microsoft.com/office/drawing/2016/5/13/chartex" xmlns:cx8="http://schemas.microsoft.com/office/drawing/2016/5/14/chartex" xmlns:aink="http://schemas.microsoft.com/office/drawing/2016/ink" xmlns:am3d="http://schemas.microsoft.com/office/drawing/2017/model3d" xmlns:o="urn:schemas-microsoft-com:office:office" xmlns:v="urn:schemas-microsoft-com:vml" xmlns:w10="urn:schemas-microsoft-com:office:word" xmlns:w="http://schemas.openxmlformats.org/wordprocessingml/2006/main" xmlns:w16cex="http://schemas.microsoft.com/office/word/2018/wordml/cex" xmlns:w16cid="http://schemas.microsoft.com/office/word/2016/wordml/cid" xmlns:w16="http://schemas.microsoft.com/office/word/2018/wordml" xmlns:ask="http://schemas.microsoft.com/office/drawing/2018/sketchyshapes" sd="0">
+                          <ask:lineSketchStyleProps xmlns:ask="http://schemas.microsoft.com/office/drawing/2018/sketchyshapes" sd="0">
                             <a:custGeom>
                               <a:avLst/>
                               <a:gdLst/>
@@ -2205,9 +2445,6 @@
         <w:t>Если у удаляемого узла есть два дочерних элемента</w:t>
       </w:r>
       <w:r>
-        <w:rPr>
-          <w:lang w:val="en-US"/>
-        </w:rPr>
         <w:t>:</w:t>
       </w:r>
     </w:p>
@@ -2272,7 +2509,6 @@
         <w:pStyle w:val="base"/>
         <w:rPr>
           <w:b/>
-          <w:lang w:val="en-US"/>
         </w:rPr>
       </w:pPr>
       <w:r>
@@ -2284,7 +2520,6 @@
       <w:r>
         <w:rPr>
           <w:b/>
-          <w:lang w:val="en-US"/>
         </w:rPr>
         <w:t>:</w:t>
       </w:r>
@@ -2404,7 +2639,6 @@
           <w:b/>
           <w:sz w:val="40"/>
           <w:szCs w:val="40"/>
-          <w:lang w:val="en-US"/>
         </w:rPr>
       </w:pPr>
       <w:r>
@@ -2421,7 +2655,6 @@
           <w:b/>
           <w:sz w:val="40"/>
           <w:szCs w:val="40"/>
-          <w:lang w:val="en-US"/>
         </w:rPr>
         <w:t>:</w:t>
       </w:r>
@@ -2533,7 +2766,16 @@
         <w:rPr>
           <w:lang w:val="en-US"/>
         </w:rPr>
-        <w:t>priority queue</w:t>
+        <w:t>priority</w:t>
+      </w:r>
+      <w:r>
+        <w:t xml:space="preserve"> </w:t>
+      </w:r>
+      <w:r>
+        <w:rPr>
+          <w:lang w:val="en-US"/>
+        </w:rPr>
+        <w:t>queue</w:t>
       </w:r>
       <w:r>
         <w:t>.</w:t>
@@ -2761,7 +3003,7 @@
 </file>
 
 <file path=word/numbering.xml><?xml version="1.0" encoding="utf-8"?>
-<w:numbering xmlns:wpc="http://schemas.microsoft.com/office/word/2010/wordprocessingCanvas" xmlns:cx="http://schemas.microsoft.com/office/drawing/2014/chartex" xmlns:cx1="http://schemas.microsoft.com/office/drawing/2015/9/8/chartex" xmlns:mc="http://schemas.openxmlformats.org/markup-compatibility/2006" xmlns:o="urn:schemas-microsoft-com:office:office" xmlns:r="http://schemas.openxmlformats.org/officeDocument/2006/relationships" xmlns:m="http://schemas.openxmlformats.org/officeDocument/2006/math" xmlns:v="urn:schemas-microsoft-com:vml" xmlns:wp14="http://schemas.microsoft.com/office/word/2010/wordprocessingDrawing" xmlns:wp="http://schemas.openxmlformats.org/drawingml/2006/wordprocessingDrawing" xmlns:w10="urn:schemas-microsoft-com:office:word" xmlns:w="http://schemas.openxmlformats.org/wordprocessingml/2006/main" xmlns:w14="http://schemas.microsoft.com/office/word/2010/wordml" xmlns:w15="http://schemas.microsoft.com/office/word/2012/wordml" xmlns:w16se="http://schemas.microsoft.com/office/word/2015/wordml/symex" xmlns:wpg="http://schemas.microsoft.com/office/word/2010/wordprocessingGroup" xmlns:wpi="http://schemas.microsoft.com/office/word/2010/wordprocessingInk" xmlns:wne="http://schemas.microsoft.com/office/word/2006/wordml" xmlns:wps="http://schemas.microsoft.com/office/word/2010/wordprocessingShape" mc:Ignorable="w14 w15 w16se wp14">
+<w:numbering xmlns:wpc="http://schemas.microsoft.com/office/word/2010/wordprocessingCanvas" xmlns:cx="http://schemas.microsoft.com/office/drawing/2014/chartex" xmlns:cx1="http://schemas.microsoft.com/office/drawing/2015/9/8/chartex" xmlns:cx2="http://schemas.microsoft.com/office/drawing/2015/10/21/chartex" xmlns:cx3="http://schemas.microsoft.com/office/drawing/2016/5/9/chartex" xmlns:cx4="http://schemas.microsoft.com/office/drawing/2016/5/10/chartex" xmlns:cx5="http://schemas.microsoft.com/office/drawing/2016/5/11/chartex" xmlns:cx6="http://schemas.microsoft.com/office/drawing/2016/5/12/chartex" xmlns:cx7="http://schemas.microsoft.com/office/drawing/2016/5/13/chartex" xmlns:cx8="http://schemas.microsoft.com/office/drawing/2016/5/14/chartex" xmlns:mc="http://schemas.openxmlformats.org/markup-compatibility/2006" xmlns:aink="http://schemas.microsoft.com/office/drawing/2016/ink" xmlns:am3d="http://schemas.microsoft.com/office/drawing/2017/model3d" xmlns:o="urn:schemas-microsoft-com:office:office" xmlns:r="http://schemas.openxmlformats.org/officeDocument/2006/relationships" xmlns:m="http://schemas.openxmlformats.org/officeDocument/2006/math" xmlns:v="urn:schemas-microsoft-com:vml" xmlns:wp14="http://schemas.microsoft.com/office/word/2010/wordprocessingDrawing" xmlns:wp="http://schemas.openxmlformats.org/drawingml/2006/wordprocessingDrawing" xmlns:w10="urn:schemas-microsoft-com:office:word" xmlns:w="http://schemas.openxmlformats.org/wordprocessingml/2006/main" xmlns:w14="http://schemas.microsoft.com/office/word/2010/wordml" xmlns:w15="http://schemas.microsoft.com/office/word/2012/wordml" xmlns:w16cex="http://schemas.microsoft.com/office/word/2018/wordml/cex" xmlns:w16cid="http://schemas.microsoft.com/office/word/2016/wordml/cid" xmlns:w16="http://schemas.microsoft.com/office/word/2018/wordml" xmlns:w16se="http://schemas.microsoft.com/office/word/2015/wordml/symex" xmlns:wpg="http://schemas.microsoft.com/office/word/2010/wordprocessingGroup" xmlns:wpi="http://schemas.microsoft.com/office/word/2010/wordprocessingInk" xmlns:wne="http://schemas.microsoft.com/office/word/2006/wordml" xmlns:wps="http://schemas.microsoft.com/office/word/2010/wordprocessingShape" mc:Ignorable="w14 w15 w16se w16cid w16 w16cex wp14">
   <w:abstractNum w:abstractNumId="0" w15:restartNumberingAfterBreak="0">
     <w:nsid w:val="099F5491"/>
     <w:multiLevelType w:val="hybridMultilevel"/>
@@ -3328,6 +3570,119 @@
     </w:lvl>
   </w:abstractNum>
   <w:abstractNum w:abstractNumId="5" w15:restartNumberingAfterBreak="0">
+    <w:nsid w:val="45587F69"/>
+    <w:multiLevelType w:val="hybridMultilevel"/>
+    <w:tmpl w:val="56F681A2"/>
+    <w:lvl w:ilvl="0" w:tplc="04190001">
+      <w:start w:val="1"/>
+      <w:numFmt w:val="bullet"/>
+      <w:lvlText w:val=""/>
+      <w:lvlJc w:val="left"/>
+      <w:pPr>
+        <w:ind w:left="720" w:hanging="360"/>
+      </w:pPr>
+      <w:rPr>
+        <w:rFonts w:ascii="Symbol" w:hAnsi="Symbol" w:hint="default"/>
+      </w:rPr>
+    </w:lvl>
+    <w:lvl w:ilvl="1" w:tplc="04190003" w:tentative="1">
+      <w:start w:val="1"/>
+      <w:numFmt w:val="bullet"/>
+      <w:lvlText w:val="o"/>
+      <w:lvlJc w:val="left"/>
+      <w:pPr>
+        <w:ind w:left="1440" w:hanging="360"/>
+      </w:pPr>
+      <w:rPr>
+        <w:rFonts w:ascii="Courier New" w:hAnsi="Courier New" w:cs="Courier New" w:hint="default"/>
+      </w:rPr>
+    </w:lvl>
+    <w:lvl w:ilvl="2" w:tplc="04190005" w:tentative="1">
+      <w:start w:val="1"/>
+      <w:numFmt w:val="bullet"/>
+      <w:lvlText w:val=""/>
+      <w:lvlJc w:val="left"/>
+      <w:pPr>
+        <w:ind w:left="2160" w:hanging="360"/>
+      </w:pPr>
+      <w:rPr>
+        <w:rFonts w:ascii="Wingdings" w:hAnsi="Wingdings" w:hint="default"/>
+      </w:rPr>
+    </w:lvl>
+    <w:lvl w:ilvl="3" w:tplc="04190001" w:tentative="1">
+      <w:start w:val="1"/>
+      <w:numFmt w:val="bullet"/>
+      <w:lvlText w:val=""/>
+      <w:lvlJc w:val="left"/>
+      <w:pPr>
+        <w:ind w:left="2880" w:hanging="360"/>
+      </w:pPr>
+      <w:rPr>
+        <w:rFonts w:ascii="Symbol" w:hAnsi="Symbol" w:hint="default"/>
+      </w:rPr>
+    </w:lvl>
+    <w:lvl w:ilvl="4" w:tplc="04190003" w:tentative="1">
+      <w:start w:val="1"/>
+      <w:numFmt w:val="bullet"/>
+      <w:lvlText w:val="o"/>
+      <w:lvlJc w:val="left"/>
+      <w:pPr>
+        <w:ind w:left="3600" w:hanging="360"/>
+      </w:pPr>
+      <w:rPr>
+        <w:rFonts w:ascii="Courier New" w:hAnsi="Courier New" w:cs="Courier New" w:hint="default"/>
+      </w:rPr>
+    </w:lvl>
+    <w:lvl w:ilvl="5" w:tplc="04190005" w:tentative="1">
+      <w:start w:val="1"/>
+      <w:numFmt w:val="bullet"/>
+      <w:lvlText w:val=""/>
+      <w:lvlJc w:val="left"/>
+      <w:pPr>
+        <w:ind w:left="4320" w:hanging="360"/>
+      </w:pPr>
+      <w:rPr>
+        <w:rFonts w:ascii="Wingdings" w:hAnsi="Wingdings" w:hint="default"/>
+      </w:rPr>
+    </w:lvl>
+    <w:lvl w:ilvl="6" w:tplc="04190001" w:tentative="1">
+      <w:start w:val="1"/>
+      <w:numFmt w:val="bullet"/>
+      <w:lvlText w:val=""/>
+      <w:lvlJc w:val="left"/>
+      <w:pPr>
+        <w:ind w:left="5040" w:hanging="360"/>
+      </w:pPr>
+      <w:rPr>
+        <w:rFonts w:ascii="Symbol" w:hAnsi="Symbol" w:hint="default"/>
+      </w:rPr>
+    </w:lvl>
+    <w:lvl w:ilvl="7" w:tplc="04190003" w:tentative="1">
+      <w:start w:val="1"/>
+      <w:numFmt w:val="bullet"/>
+      <w:lvlText w:val="o"/>
+      <w:lvlJc w:val="left"/>
+      <w:pPr>
+        <w:ind w:left="5760" w:hanging="360"/>
+      </w:pPr>
+      <w:rPr>
+        <w:rFonts w:ascii="Courier New" w:hAnsi="Courier New" w:cs="Courier New" w:hint="default"/>
+      </w:rPr>
+    </w:lvl>
+    <w:lvl w:ilvl="8" w:tplc="04190005" w:tentative="1">
+      <w:start w:val="1"/>
+      <w:numFmt w:val="bullet"/>
+      <w:lvlText w:val=""/>
+      <w:lvlJc w:val="left"/>
+      <w:pPr>
+        <w:ind w:left="6480" w:hanging="360"/>
+      </w:pPr>
+      <w:rPr>
+        <w:rFonts w:ascii="Wingdings" w:hAnsi="Wingdings" w:hint="default"/>
+      </w:rPr>
+    </w:lvl>
+  </w:abstractNum>
+  <w:abstractNum w:abstractNumId="6" w15:restartNumberingAfterBreak="0">
     <w:nsid w:val="47571423"/>
     <w:multiLevelType w:val="multilevel"/>
     <w:tmpl w:val="7EB2DB22"/>
@@ -3440,7 +3795,7 @@
       </w:pPr>
     </w:lvl>
   </w:abstractNum>
-  <w:abstractNum w:abstractNumId="6" w15:restartNumberingAfterBreak="0">
+  <w:abstractNum w:abstractNumId="7" w15:restartNumberingAfterBreak="0">
     <w:nsid w:val="512F4665"/>
     <w:multiLevelType w:val="hybridMultilevel"/>
     <w:tmpl w:val="9C2CE3E2"/>
@@ -3553,7 +3908,7 @@
       </w:rPr>
     </w:lvl>
   </w:abstractNum>
-  <w:abstractNum w:abstractNumId="7" w15:restartNumberingAfterBreak="0">
+  <w:abstractNum w:abstractNumId="8" w15:restartNumberingAfterBreak="0">
     <w:nsid w:val="6F1E0ED8"/>
     <w:multiLevelType w:val="hybridMultilevel"/>
     <w:tmpl w:val="35B4A1BC"/>
@@ -3667,7 +4022,7 @@
     </w:lvl>
   </w:abstractNum>
   <w:num w:numId="1">
-    <w:abstractNumId w:val="5"/>
+    <w:abstractNumId w:val="6"/>
   </w:num>
   <w:num w:numId="2">
     <w:abstractNumId w:val="4"/>
@@ -3676,10 +4031,10 @@
     <w:abstractNumId w:val="1"/>
   </w:num>
   <w:num w:numId="4">
-    <w:abstractNumId w:val="6"/>
+    <w:abstractNumId w:val="7"/>
   </w:num>
   <w:num w:numId="5">
-    <w:abstractNumId w:val="7"/>
+    <w:abstractNumId w:val="8"/>
   </w:num>
   <w:num w:numId="6">
     <w:abstractNumId w:val="3"/>
@@ -3690,11 +4045,14 @@
   <w:num w:numId="8">
     <w:abstractNumId w:val="0"/>
   </w:num>
+  <w:num w:numId="9">
+    <w:abstractNumId w:val="5"/>
+  </w:num>
 </w:numbering>
 </file>
 
 <file path=word/styles.xml><?xml version="1.0" encoding="utf-8"?>
-<w:styles xmlns:mc="http://schemas.openxmlformats.org/markup-compatibility/2006" xmlns:r="http://schemas.openxmlformats.org/officeDocument/2006/relationships" xmlns:w="http://schemas.openxmlformats.org/wordprocessingml/2006/main" xmlns:w14="http://schemas.microsoft.com/office/word/2010/wordml" xmlns:w15="http://schemas.microsoft.com/office/word/2012/wordml" xmlns:w16se="http://schemas.microsoft.com/office/word/2015/wordml/symex" mc:Ignorable="w14 w15 w16se">
+<w:styles xmlns:mc="http://schemas.openxmlformats.org/markup-compatibility/2006" xmlns:r="http://schemas.openxmlformats.org/officeDocument/2006/relationships" xmlns:w="http://schemas.openxmlformats.org/wordprocessingml/2006/main" xmlns:w14="http://schemas.microsoft.com/office/word/2010/wordml" xmlns:w15="http://schemas.microsoft.com/office/word/2012/wordml" xmlns:w16cex="http://schemas.microsoft.com/office/word/2018/wordml/cex" xmlns:w16cid="http://schemas.microsoft.com/office/word/2016/wordml/cid" xmlns:w16="http://schemas.microsoft.com/office/word/2018/wordml" xmlns:w16se="http://schemas.microsoft.com/office/word/2015/wordml/symex" mc:Ignorable="w14 w15 w16se w16cid w16 w16cex">
   <w:docDefaults>
     <w:rPrDefault>
       <w:rPr>
@@ -3710,7 +4068,7 @@
       </w:pPr>
     </w:pPrDefault>
   </w:docDefaults>
-  <w:latentStyles w:defLockedState="0" w:defUIPriority="99" w:defSemiHidden="0" w:defUnhideWhenUsed="0" w:defQFormat="0" w:count="371">
+  <w:latentStyles w:defLockedState="0" w:defUIPriority="99" w:defSemiHidden="0" w:defUnhideWhenUsed="0" w:defQFormat="0" w:count="376">
     <w:lsdException w:name="Normal" w:uiPriority="0" w:qFormat="1"/>
     <w:lsdException w:name="heading 1" w:uiPriority="9" w:qFormat="1"/>
     <w:lsdException w:name="heading 2" w:semiHidden="1" w:uiPriority="9" w:unhideWhenUsed="1" w:qFormat="1"/>
@@ -3816,7 +4174,6 @@
     <w:lsdException w:name="HTML Sample" w:semiHidden="1" w:unhideWhenUsed="1"/>
     <w:lsdException w:name="HTML Typewriter" w:semiHidden="1" w:unhideWhenUsed="1"/>
     <w:lsdException w:name="HTML Variable" w:semiHidden="1" w:unhideWhenUsed="1"/>
-    <w:lsdException w:name="Normal Table" w:semiHidden="1" w:unhideWhenUsed="1"/>
     <w:lsdException w:name="annotation subject" w:semiHidden="1" w:unhideWhenUsed="1"/>
     <w:lsdException w:name="No List" w:semiHidden="1" w:unhideWhenUsed="1"/>
     <w:lsdException w:name="Outline List 1" w:semiHidden="1" w:unhideWhenUsed="1"/>
@@ -3859,11 +4216,8 @@
     <w:lsdException w:name="Table Contemporary" w:semiHidden="1" w:unhideWhenUsed="1"/>
     <w:lsdException w:name="Table Elegant" w:semiHidden="1" w:unhideWhenUsed="1"/>
     <w:lsdException w:name="Table Professional" w:semiHidden="1" w:unhideWhenUsed="1"/>
-    <w:lsdException w:name="Table Subtle 1" w:semiHidden="1" w:unhideWhenUsed="1"/>
     <w:lsdException w:name="Table Subtle 2" w:semiHidden="1" w:unhideWhenUsed="1"/>
     <w:lsdException w:name="Table Web 1" w:semiHidden="1" w:unhideWhenUsed="1"/>
-    <w:lsdException w:name="Table Web 2" w:semiHidden="1" w:unhideWhenUsed="1"/>
-    <w:lsdException w:name="Table Web 3" w:semiHidden="1" w:unhideWhenUsed="1"/>
     <w:lsdException w:name="Balloon Text" w:semiHidden="1" w:unhideWhenUsed="1"/>
     <w:lsdException w:name="Table Grid" w:uiPriority="39"/>
     <w:lsdException w:name="Table Theme" w:semiHidden="1" w:unhideWhenUsed="1"/>
@@ -4082,6 +4436,11 @@
     <w:lsdException w:name="List Table 5 Dark Accent 6" w:uiPriority="50"/>
     <w:lsdException w:name="List Table 6 Colorful Accent 6" w:uiPriority="51"/>
     <w:lsdException w:name="List Table 7 Colorful Accent 6" w:uiPriority="52"/>
+    <w:lsdException w:name="Mention" w:semiHidden="1" w:unhideWhenUsed="1"/>
+    <w:lsdException w:name="Smart Hyperlink" w:semiHidden="1" w:unhideWhenUsed="1"/>
+    <w:lsdException w:name="Hashtag" w:semiHidden="1" w:unhideWhenUsed="1"/>
+    <w:lsdException w:name="Unresolved Mention" w:semiHidden="1" w:unhideWhenUsed="1"/>
+    <w:lsdException w:name="Smart Link" w:semiHidden="1" w:unhideWhenUsed="1"/>
   </w:latentStyles>
   <w:style w:type="paragraph" w:default="1" w:styleId="a">
     <w:name w:val="Normal"/>
@@ -4651,6 +5010,17 @@
         <w:shd w:val="clear" w:color="auto" w:fill="CCCCCC" w:themeFill="text1" w:themeFillTint="33"/>
       </w:tcPr>
     </w:tblStylePr>
+  </w:style>
+  <w:style w:type="character" w:styleId="a5">
+    <w:name w:val="Emphasis"/>
+    <w:basedOn w:val="a0"/>
+    <w:uiPriority w:val="20"/>
+    <w:qFormat/>
+    <w:rsid w:val="00A76EA9"/>
+    <w:rPr>
+      <w:i/>
+      <w:iCs/>
+    </w:rPr>
   </w:style>
 </w:styles>
 </file>

</xml_diff>